<commit_message>
Almost done w first draft, need conclusion
</commit_message>
<xml_diff>
--- a/personal_statements/SoP_academic.docx
+++ b/personal_statements/SoP_academic.docx
@@ -7,25 +7,13 @@
         <w:jc w:val="center"/>
         <w:rPr>
           <w:rFonts w:ascii="Times New Roman" w:hAnsi="Times New Roman" w:cs="Times New Roman"/>
-          <w:b/>
-          <w:bCs/>
-        </w:rPr>
-      </w:pPr>
-      <w:r>
-        <w:rPr>
-          <w:rFonts w:ascii="Times New Roman" w:hAnsi="Times New Roman" w:cs="Times New Roman"/>
-          <w:b/>
-          <w:bCs/>
-        </w:rPr>
-        <w:t>Statement</w:t>
-      </w:r>
-      <w:r>
-        <w:rPr>
-          <w:rFonts w:ascii="Times New Roman" w:hAnsi="Times New Roman" w:cs="Times New Roman"/>
-          <w:b/>
-          <w:bCs/>
-        </w:rPr>
-        <w:t xml:space="preserve"> of Purpose</w:t>
+        </w:rPr>
+      </w:pPr>
+      <w:r>
+        <w:rPr>
+          <w:rFonts w:ascii="Times New Roman" w:hAnsi="Times New Roman" w:cs="Times New Roman"/>
+        </w:rPr>
+        <w:t>Statement of Purpose</w:t>
       </w:r>
     </w:p>
     <w:p>
@@ -33,15 +21,11 @@
         <w:jc w:val="center"/>
         <w:rPr>
           <w:rFonts w:ascii="Times New Roman" w:hAnsi="Times New Roman" w:cs="Times New Roman"/>
-          <w:b/>
-          <w:bCs/>
-        </w:rPr>
-      </w:pPr>
-      <w:r>
-        <w:rPr>
-          <w:rFonts w:ascii="Times New Roman" w:hAnsi="Times New Roman" w:cs="Times New Roman"/>
-          <w:b/>
-          <w:bCs/>
+        </w:rPr>
+      </w:pPr>
+      <w:r>
+        <w:rPr>
+          <w:rFonts w:ascii="Times New Roman" w:hAnsi="Times New Roman" w:cs="Times New Roman"/>
         </w:rPr>
         <w:t>Kyra Sadovi</w:t>
       </w:r>
@@ -57,13 +41,55 @@
         <w:rPr>
           <w:rFonts w:ascii="Times New Roman" w:hAnsi="Times New Roman" w:cs="Times New Roman"/>
         </w:rPr>
-        <w:t xml:space="preserve">I am passionate about economics because of its framework for explaining real-world phenomena, providing evidence for policy-relevant questions, and furthering our information set about how the world works. As the child of journalists and a strong student of mathematics, I took to economics because of its potential to illuminate my own community. This led to my affinity for applied microeconomics, which grew after pursuing a challenging econometrics-heavy curriculum in my undergraduate degree and developing as a researcher during my research assistantship with the Board of Governors of the Federal Reserve. I am confident that my coursework, experiences, and academic interests will help me achieve success as an economics PhD student at </w:t>
-      </w:r>
-      <w:r>
-        <w:rPr>
-          <w:rFonts w:ascii="Times New Roman" w:hAnsi="Times New Roman" w:cs="Times New Roman"/>
-          <w:b/>
-          <w:bCs/>
+        <w:t xml:space="preserve">I am passionate about economics because of its framework for explaining real-world phenomena, providing evidence for policy-relevant questions, and furthering our information set about how the world works. As the child of journalists and a </w:t>
+      </w:r>
+      <w:commentRangeStart w:id="0"/>
+      <w:r>
+        <w:rPr>
+          <w:rFonts w:ascii="Times New Roman" w:hAnsi="Times New Roman" w:cs="Times New Roman"/>
+        </w:rPr>
+        <w:t>strong student of mathematics</w:t>
+      </w:r>
+      <w:commentRangeEnd w:id="0"/>
+      <w:r>
+        <w:rPr>
+          <w:rStyle w:val="CommentReference"/>
+        </w:rPr>
+        <w:commentReference w:id="0"/>
+      </w:r>
+      <w:r>
+        <w:rPr>
+          <w:rFonts w:ascii="Times New Roman" w:hAnsi="Times New Roman" w:cs="Times New Roman"/>
+        </w:rPr>
+        <w:t xml:space="preserve">, I took to economics </w:t>
+      </w:r>
+      <w:r>
+        <w:rPr>
+          <w:rFonts w:ascii="Times New Roman" w:hAnsi="Times New Roman" w:cs="Times New Roman"/>
+        </w:rPr>
+        <w:t>because of its potential to sate my curiosity about the world around me in a rigorous manner</w:t>
+      </w:r>
+      <w:r>
+        <w:rPr>
+          <w:rFonts w:ascii="Times New Roman" w:hAnsi="Times New Roman" w:cs="Times New Roman"/>
+        </w:rPr>
+        <w:t xml:space="preserve">. </w:t>
+      </w:r>
+      <w:r>
+        <w:rPr>
+          <w:rFonts w:ascii="Times New Roman" w:hAnsi="Times New Roman" w:cs="Times New Roman"/>
+        </w:rPr>
+        <w:t xml:space="preserve">I quickly found an </w:t>
+      </w:r>
+      <w:r>
+        <w:rPr>
+          <w:rFonts w:ascii="Times New Roman" w:hAnsi="Times New Roman" w:cs="Times New Roman"/>
+        </w:rPr>
+        <w:t xml:space="preserve">affinity for applied microeconomics, which grew after pursuing a challenging econometrics-heavy curriculum in my undergraduate degree and developing as a researcher during my research assistantship with the Board of Governors of the Federal Reserve. I am confident that my coursework, experiences, and academic interests will help me achieve success as an economics PhD student at </w:t>
+      </w:r>
+      <w:r>
+        <w:rPr>
+          <w:rFonts w:ascii="Times New Roman" w:hAnsi="Times New Roman" w:cs="Times New Roman"/>
           <w:color w:val="FF0000"/>
           <w:highlight w:val="yellow"/>
           <w:u w:val="single"/>
@@ -94,13 +120,49 @@
         <w:rPr>
           <w:rFonts w:ascii="Times New Roman" w:hAnsi="Times New Roman" w:cs="Times New Roman"/>
         </w:rPr>
-        <w:t xml:space="preserve">cum laude from the University of Illinois at Urbana-Champaign with degrees in Political Science (B.A., departmental honors) and Econometrics &amp; Quantitative Economics (B.S.). While I began my time at UIUC focusing on political science, I soon found myself </w:t>
-      </w:r>
-      <w:r>
-        <w:rPr>
-          <w:rFonts w:ascii="Times New Roman" w:hAnsi="Times New Roman" w:cs="Times New Roman"/>
-        </w:rPr>
-        <w:t xml:space="preserve">wanting to supplement the qualitative research methods I was learning with quantitative frameworks. I chose to pursue a degree in econometrics rather than economics because of its increased math and statistics requirements and its focus on econometric methods, both theoretical and applied. My coursework included multivariable calculus, linear algebra, micro- and macroeconomic theory, and econometrics. Toward the end of my undergraduate career, I worked as a teaching assistant for Prof. Eric McDermott for Intermediate Macroeconomics after excelling in his class the year before. I enjoyed getting to know the material at a deeper level and found that I liked the experience of teaching others. </w:t>
+        <w:t>cum laude from the University of Illinois at Urbana-Champaign with degrees in Political Science (B.A., departmental honors</w:t>
+      </w:r>
+      <w:r>
+        <w:rPr>
+          <w:rFonts w:ascii="Times New Roman" w:hAnsi="Times New Roman" w:cs="Times New Roman"/>
+        </w:rPr>
+        <w:t>, highest distinction</w:t>
+      </w:r>
+      <w:r>
+        <w:rPr>
+          <w:rFonts w:ascii="Times New Roman" w:hAnsi="Times New Roman" w:cs="Times New Roman"/>
+        </w:rPr>
+        <w:t xml:space="preserve">) and Econometrics &amp; Quantitative Economics (B.S.). While I began my time at UIUC focusing on political science, I soon found myself </w:t>
+      </w:r>
+      <w:r>
+        <w:rPr>
+          <w:rFonts w:ascii="Times New Roman" w:hAnsi="Times New Roman" w:cs="Times New Roman"/>
+        </w:rPr>
+        <w:t>wanting to supplement the qualitative research methods I was learning with quantitative frameworks. I chose to pursue a</w:t>
+      </w:r>
+      <w:r>
+        <w:rPr>
+          <w:rFonts w:ascii="Times New Roman" w:hAnsi="Times New Roman" w:cs="Times New Roman"/>
+        </w:rPr>
+        <w:t>n additional</w:t>
+      </w:r>
+      <w:r>
+        <w:rPr>
+          <w:rFonts w:ascii="Times New Roman" w:hAnsi="Times New Roman" w:cs="Times New Roman"/>
+        </w:rPr>
+        <w:t xml:space="preserve"> degree in econometrics rather than economics because of its increased math and statistics requirements and its focus on econometric methods, both theoretical and applied. My coursework included multivariable calculus, linear algebra, micro- and macroeconomic theory, and econometrics.</w:t>
+      </w:r>
+      <w:r>
+        <w:rPr>
+          <w:rFonts w:ascii="Times New Roman" w:hAnsi="Times New Roman" w:cs="Times New Roman"/>
+        </w:rPr>
+        <w:t xml:space="preserve"> Since graduating, I have also taken a graduate-level course in real analysis at Johns Hopkins University.</w:t>
+      </w:r>
+      <w:r>
+        <w:rPr>
+          <w:rFonts w:ascii="Times New Roman" w:hAnsi="Times New Roman" w:cs="Times New Roman"/>
+        </w:rPr>
+        <w:t xml:space="preserve"> Toward the end of my undergraduate career, I worked as a teaching assistant for Prof. Eric McDermott for Intermediate Macroeconomics after excelling in his class the year before. I enjoyed getting to know the material at a deeper level and found that I liked the experience of teaching others. </w:t>
       </w:r>
     </w:p>
     <w:p>
@@ -120,7 +182,19 @@
         <w:rPr>
           <w:rFonts w:ascii="Times New Roman" w:hAnsi="Times New Roman" w:cs="Times New Roman"/>
         </w:rPr>
-        <w:t>interned for Americans for Financial Reform, a policy think tank in Washington, D.C. It was there that I was first exposed to the nuances of consumer finance and learned about the various ways consumers are affected by policy on a daily basis. After my time with AFR, I aimed to approach my economics education with an eye toward applied policy analysis. I thereafter wrote two papers related to my time at AFR – one focusing on the effects of the 2008 Medicaid expansion in Oregon, and the second leveraging public HMDA data to measure racial discrimination in mortgage lending</w:t>
+        <w:t xml:space="preserve">interned for Americans for Financial Reform, a policy think tank in Washington, D.C. It was there that I was first exposed to the nuances of consumer finance and learned about the various ways consumers are affected by policy on a daily basis. After my time with AFR, I aimed to approach my economics education with an eye toward applied policy analysis. I thereafter wrote two papers </w:t>
+      </w:r>
+      <w:r>
+        <w:rPr>
+          <w:rFonts w:ascii="Times New Roman" w:hAnsi="Times New Roman" w:cs="Times New Roman"/>
+        </w:rPr>
+        <w:t xml:space="preserve">inspired by </w:t>
+      </w:r>
+      <w:r>
+        <w:rPr>
+          <w:rFonts w:ascii="Times New Roman" w:hAnsi="Times New Roman" w:cs="Times New Roman"/>
+        </w:rPr>
+        <w:t>my time at AFR – one focusing on the effects of the 2008 Medicaid expansion in Oregon, and the second leveraging public HMDA data to measure racial discrimination in mortgage lending</w:t>
       </w:r>
       <w:r>
         <w:rPr>
@@ -132,7 +206,31 @@
         <w:rPr>
           <w:rFonts w:ascii="Times New Roman" w:hAnsi="Times New Roman" w:cs="Times New Roman"/>
         </w:rPr>
-        <w:t xml:space="preserve">. This second paper inspired my current research interests in housing and applied microeconomics and was my first foray into working with big data. </w:t>
+        <w:t xml:space="preserve">. This second paper </w:t>
+      </w:r>
+      <w:r>
+        <w:rPr>
+          <w:rFonts w:ascii="Times New Roman" w:hAnsi="Times New Roman" w:cs="Times New Roman"/>
+        </w:rPr>
+        <w:t>fueled</w:t>
+      </w:r>
+      <w:r>
+        <w:rPr>
+          <w:rFonts w:ascii="Times New Roman" w:hAnsi="Times New Roman" w:cs="Times New Roman"/>
+        </w:rPr>
+        <w:t xml:space="preserve"> my current research interests in housing and applied microeconomics and was my first foray into working with big data. </w:t>
+      </w:r>
+      <w:r>
+        <w:rPr>
+          <w:rFonts w:ascii="Times New Roman" w:hAnsi="Times New Roman" w:cs="Times New Roman"/>
+        </w:rPr>
+        <w:t xml:space="preserve">Despite the fact that the economics department at UIUC had no thesis program for undergraduates, I dedicated myself to learning as much as I could about the research process </w:t>
+      </w:r>
+      <w:r>
+        <w:rPr>
+          <w:rFonts w:ascii="Times New Roman" w:hAnsi="Times New Roman" w:cs="Times New Roman"/>
+        </w:rPr>
+        <w:t xml:space="preserve">by writing a political theory thesis for my B.A. and &lt;something about working really hard on the HDMA paper&gt;. </w:t>
       </w:r>
     </w:p>
     <w:p>
@@ -172,19 +270,22 @@
         </w:rPr>
         <w:t xml:space="preserve">, I contributed to the GDP forecasting process and was able to see firsthand how PhD economists in </w:t>
       </w:r>
-      <w:commentRangeStart w:id="0"/>
+      <w:commentRangeStart w:id="1"/>
       <w:r>
         <w:rPr>
           <w:rFonts w:ascii="Times New Roman" w:hAnsi="Times New Roman" w:cs="Times New Roman"/>
         </w:rPr>
         <w:t xml:space="preserve">a macroeconomic institution model their sector-level predictions. </w:t>
       </w:r>
-      <w:commentRangeEnd w:id="0"/>
+      <w:commentRangeEnd w:id="1"/>
       <w:r>
         <w:rPr>
           <w:rStyle w:val="CommentReference"/>
-        </w:rPr>
-        <w:commentReference w:id="0"/>
+          <w:rFonts w:ascii="Times New Roman" w:hAnsi="Times New Roman" w:cs="Times New Roman"/>
+          <w:sz w:val="22"/>
+          <w:szCs w:val="22"/>
+        </w:rPr>
+        <w:commentReference w:id="1"/>
       </w:r>
       <w:r>
         <w:rPr>
@@ -196,7 +297,21 @@
         <w:rPr>
           <w:rFonts w:ascii="Times New Roman" w:hAnsi="Times New Roman" w:cs="Times New Roman"/>
         </w:rPr>
-        <w:t>I also worked with an economist in my section, Eirik Brandsaas, to create DuBoisPlots.jl, a data visualization package in Julia which creates charts and figures in the style of W. E. B. DuBois’s</w:t>
+        <w:t xml:space="preserve">I also worked with an economist in my section, Eirik Brandsaas, to create </w:t>
+      </w:r>
+      <w:proofErr w:type="spellStart"/>
+      <w:r>
+        <w:rPr>
+          <w:rFonts w:ascii="Times New Roman" w:hAnsi="Times New Roman" w:cs="Times New Roman"/>
+        </w:rPr>
+        <w:t>DuBoisPlots.jl</w:t>
+      </w:r>
+      <w:proofErr w:type="spellEnd"/>
+      <w:r>
+        <w:rPr>
+          <w:rFonts w:ascii="Times New Roman" w:hAnsi="Times New Roman" w:cs="Times New Roman"/>
+        </w:rPr>
+        <w:t>, a data visualization package in Julia which creates charts and figures in the style of W. E. B. DuBois’s</w:t>
       </w:r>
       <w:r>
         <w:rPr>
@@ -208,7 +323,21 @@
         <w:rPr>
           <w:rFonts w:ascii="Times New Roman" w:hAnsi="Times New Roman" w:cs="Times New Roman"/>
         </w:rPr>
-        <w:t xml:space="preserve">I went on to present the package at JuliaCon 2022. Through this process I not only learned how to use Julia, but I learned how to contribute to open-source projects like Julia and how to publish reproducible packages and code. </w:t>
+        <w:t xml:space="preserve">I went on to present the package at </w:t>
+      </w:r>
+      <w:proofErr w:type="spellStart"/>
+      <w:r>
+        <w:rPr>
+          <w:rFonts w:ascii="Times New Roman" w:hAnsi="Times New Roman" w:cs="Times New Roman"/>
+        </w:rPr>
+        <w:t>JuliaCon</w:t>
+      </w:r>
+      <w:proofErr w:type="spellEnd"/>
+      <w:r>
+        <w:rPr>
+          <w:rFonts w:ascii="Times New Roman" w:hAnsi="Times New Roman" w:cs="Times New Roman"/>
+        </w:rPr>
+        <w:t xml:space="preserve"> 2022. Through this process I not only learned how to use Julia, but I learned how to contribute to open-source projects like Julia and to publish reproducible packages and code. </w:t>
       </w:r>
     </w:p>
     <w:p>
@@ -222,15 +351,46 @@
         <w:rPr>
           <w:rFonts w:ascii="Times New Roman" w:hAnsi="Times New Roman" w:cs="Times New Roman"/>
         </w:rPr>
-        <w:t xml:space="preserve">My second year at the Board saw me transition from being HBS’s GDP RA to being the section’s residential investment RA. During this period, I contributed more substantially to the residential investment sector’s FOMC material. During the run-up to the October 2022 FOMC round, I wrote a section of the sector’s memo for the Aggregate Demand meeting with Board officers and presented it </w:t>
-      </w:r>
-      <w:r>
-        <w:rPr>
-          <w:rFonts w:ascii="Times New Roman" w:hAnsi="Times New Roman" w:cs="Times New Roman"/>
-        </w:rPr>
         <w:lastRenderedPageBreak/>
-        <w:t xml:space="preserve">myself. </w:t>
-      </w:r>
+        <w:t xml:space="preserve">My second year at the Board saw me transition from </w:t>
+      </w:r>
+      <w:r>
+        <w:rPr>
+          <w:rFonts w:ascii="Times New Roman" w:hAnsi="Times New Roman" w:cs="Times New Roman"/>
+        </w:rPr>
+        <w:t xml:space="preserve">the </w:t>
+      </w:r>
+      <w:r>
+        <w:rPr>
+          <w:rFonts w:ascii="Times New Roman" w:hAnsi="Times New Roman" w:cs="Times New Roman"/>
+        </w:rPr>
+        <w:t xml:space="preserve">GDP RA to the </w:t>
+      </w:r>
+      <w:r>
+        <w:rPr>
+          <w:rFonts w:ascii="Times New Roman" w:hAnsi="Times New Roman" w:cs="Times New Roman"/>
+        </w:rPr>
+        <w:t xml:space="preserve">role of the </w:t>
+      </w:r>
+      <w:r>
+        <w:rPr>
+          <w:rFonts w:ascii="Times New Roman" w:hAnsi="Times New Roman" w:cs="Times New Roman"/>
+        </w:rPr>
+        <w:t xml:space="preserve">section’s residential investment RA. During this period, I contributed more substantially to the residential investment sector’s FOMC material. During the run-up to the October 2022 FOMC </w:t>
+      </w:r>
+      <w:r>
+        <w:rPr>
+          <w:rFonts w:ascii="Times New Roman" w:hAnsi="Times New Roman" w:cs="Times New Roman"/>
+        </w:rPr>
+        <w:t>meeting</w:t>
+      </w:r>
+      <w:r>
+        <w:rPr>
+          <w:rFonts w:ascii="Times New Roman" w:hAnsi="Times New Roman" w:cs="Times New Roman"/>
+        </w:rPr>
+        <w:t xml:space="preserve">, I wrote a section of the sector’s memo for the Aggregate Demand meeting with Board officers and presented it myself. </w:t>
+      </w:r>
+      <w:commentRangeStart w:id="2"/>
       <w:r>
         <w:rPr>
           <w:rFonts w:ascii="Times New Roman" w:hAnsi="Times New Roman" w:cs="Times New Roman"/>
@@ -247,7 +407,62 @@
         <w:rPr>
           <w:rFonts w:ascii="Times New Roman" w:hAnsi="Times New Roman" w:cs="Times New Roman"/>
         </w:rPr>
-        <w:t xml:space="preserve"> Through this experience, I was able to get a sense of what macroeconomic research looks like through the lens of a research topic that piques my interest – housing and residential investment. </w:t>
+        <w:t xml:space="preserve"> </w:t>
+      </w:r>
+      <w:commentRangeEnd w:id="2"/>
+      <w:r>
+        <w:rPr>
+          <w:rStyle w:val="CommentReference"/>
+        </w:rPr>
+        <w:commentReference w:id="2"/>
+      </w:r>
+      <w:r>
+        <w:rPr>
+          <w:rFonts w:ascii="Times New Roman" w:hAnsi="Times New Roman" w:cs="Times New Roman"/>
+        </w:rPr>
+        <w:t xml:space="preserve">Later that year, I coauthored a FEDS Note with Eirik Brandsaas, Daniel Garcia Molina, and Joseph Nichols focusing on measurement errors in nonresidential construction. </w:t>
+      </w:r>
+      <w:r>
+        <w:rPr>
+          <w:rFonts w:ascii="Times New Roman" w:hAnsi="Times New Roman" w:cs="Times New Roman"/>
+        </w:rPr>
+        <w:t xml:space="preserve">Through </w:t>
+      </w:r>
+      <w:r>
+        <w:rPr>
+          <w:rFonts w:ascii="Times New Roman" w:hAnsi="Times New Roman" w:cs="Times New Roman"/>
+        </w:rPr>
+        <w:t>these</w:t>
+      </w:r>
+      <w:r>
+        <w:rPr>
+          <w:rFonts w:ascii="Times New Roman" w:hAnsi="Times New Roman" w:cs="Times New Roman"/>
+        </w:rPr>
+        <w:t xml:space="preserve"> experience</w:t>
+      </w:r>
+      <w:r>
+        <w:rPr>
+          <w:rFonts w:ascii="Times New Roman" w:hAnsi="Times New Roman" w:cs="Times New Roman"/>
+        </w:rPr>
+        <w:t>s</w:t>
+      </w:r>
+      <w:r>
+        <w:rPr>
+          <w:rFonts w:ascii="Times New Roman" w:hAnsi="Times New Roman" w:cs="Times New Roman"/>
+        </w:rPr>
+        <w:t>, I was able to</w:t>
+      </w:r>
+      <w:r>
+        <w:rPr>
+          <w:rFonts w:ascii="Times New Roman" w:hAnsi="Times New Roman" w:cs="Times New Roman"/>
+        </w:rPr>
+        <w:t xml:space="preserve"> work on a research topic I am passionate about – housing and residential investment – through a macroeconomic lens</w:t>
+      </w:r>
+      <w:r>
+        <w:rPr>
+          <w:rFonts w:ascii="Times New Roman" w:hAnsi="Times New Roman" w:cs="Times New Roman"/>
+        </w:rPr>
+        <w:t xml:space="preserve">. </w:t>
       </w:r>
     </w:p>
     <w:p>
@@ -267,17 +482,192 @@
         <w:rPr>
           <w:rFonts w:ascii="Times New Roman" w:hAnsi="Times New Roman" w:cs="Times New Roman"/>
         </w:rPr>
-        <w:t xml:space="preserve">continued to inculcate myself in research projects having to do with consumer finance and mortgage markets. As I head into my third year as the residential investment RA, I will continue to be working with my section chief, Andrew Paciorek, and economists Benjamin Keys and Will Dobbie (Wharton Real Estate and Harvard Kennedy faculty, respectively) on their project focusing on racial discrimination in the mortgage market. </w:t>
-      </w:r>
-      <w:r>
-        <w:rPr>
-          <w:rFonts w:ascii="Times New Roman" w:hAnsi="Times New Roman" w:cs="Times New Roman"/>
-        </w:rPr>
-        <w:t>During this project I’ve been able to use the confidential HMDA data.</w:t>
+        <w:t xml:space="preserve">continued to inculcate myself in research projects having to do with consumer finance and mortgage markets. As I head into my </w:t>
+      </w:r>
+      <w:r>
+        <w:rPr>
+          <w:rFonts w:ascii="Times New Roman" w:hAnsi="Times New Roman" w:cs="Times New Roman"/>
+        </w:rPr>
+        <w:t>second</w:t>
+      </w:r>
+      <w:r>
+        <w:rPr>
+          <w:rFonts w:ascii="Times New Roman" w:hAnsi="Times New Roman" w:cs="Times New Roman"/>
+        </w:rPr>
+        <w:t xml:space="preserve"> year as the residential investment RA</w:t>
+      </w:r>
+      <w:r>
+        <w:rPr>
+          <w:rFonts w:ascii="Times New Roman" w:hAnsi="Times New Roman" w:cs="Times New Roman"/>
+        </w:rPr>
+        <w:t xml:space="preserve"> and third year at the Board</w:t>
+      </w:r>
+      <w:r>
+        <w:rPr>
+          <w:rFonts w:ascii="Times New Roman" w:hAnsi="Times New Roman" w:cs="Times New Roman"/>
+        </w:rPr>
+        <w:t xml:space="preserve">, I will continue working with my section chief, Andrew </w:t>
+      </w:r>
+      <w:proofErr w:type="spellStart"/>
+      <w:r>
+        <w:rPr>
+          <w:rFonts w:ascii="Times New Roman" w:hAnsi="Times New Roman" w:cs="Times New Roman"/>
+        </w:rPr>
+        <w:t>Paciorek</w:t>
+      </w:r>
+      <w:proofErr w:type="spellEnd"/>
+      <w:r>
+        <w:rPr>
+          <w:rFonts w:ascii="Times New Roman" w:hAnsi="Times New Roman" w:cs="Times New Roman"/>
+        </w:rPr>
+        <w:t>, and economists Benjamin Keys and Will Dobbie on their project focusing on racial discrimination in the mortgage market</w:t>
+      </w:r>
+      <w:commentRangeStart w:id="3"/>
+      <w:r>
+        <w:rPr>
+          <w:rFonts w:ascii="Times New Roman" w:hAnsi="Times New Roman" w:cs="Times New Roman"/>
+        </w:rPr>
+        <w:t xml:space="preserve">. </w:t>
+      </w:r>
+      <w:r>
+        <w:rPr>
+          <w:rFonts w:ascii="Times New Roman" w:hAnsi="Times New Roman" w:cs="Times New Roman"/>
+        </w:rPr>
+        <w:t>During this project I’ve been able to use confidential HMDA data</w:t>
+      </w:r>
+      <w:r>
+        <w:rPr>
+          <w:rFonts w:ascii="Times New Roman" w:hAnsi="Times New Roman" w:cs="Times New Roman"/>
+        </w:rPr>
+        <w:t xml:space="preserve"> to identify racial gaps in mortgage denials, delinquencies, and costs. </w:t>
+      </w:r>
+      <w:commentRangeEnd w:id="3"/>
+      <w:r>
+        <w:rPr>
+          <w:rStyle w:val="CommentReference"/>
+        </w:rPr>
+        <w:commentReference w:id="3"/>
+      </w:r>
+    </w:p>
+    <w:p>
+      <w:pPr>
+        <w:ind w:firstLine="720"/>
+        <w:rPr>
+          <w:rFonts w:ascii="Times New Roman" w:hAnsi="Times New Roman" w:cs="Times New Roman"/>
+        </w:rPr>
+      </w:pPr>
+      <w:r>
+        <w:rPr>
+          <w:rFonts w:ascii="Times New Roman" w:hAnsi="Times New Roman" w:cs="Times New Roman"/>
+        </w:rPr>
+        <w:t>The other project I will continue during my final year at the Board is with Patrick Do</w:t>
+      </w:r>
+      <w:r>
+        <w:rPr>
+          <w:rFonts w:ascii="Times New Roman" w:hAnsi="Times New Roman" w:cs="Times New Roman"/>
+        </w:rPr>
+        <w:t>n</w:t>
+      </w:r>
+      <w:r>
+        <w:rPr>
+          <w:rFonts w:ascii="Times New Roman" w:hAnsi="Times New Roman" w:cs="Times New Roman"/>
+        </w:rPr>
+        <w:t>nelly Moran focusing on the legalization of home equity lines of credit in Texas in 1998. For the last year, we have been using this policy change to compare delinquency rates and interest rates of Texas residents to those of non-Texas residents.</w:t>
+      </w:r>
+      <w:r>
+        <w:rPr>
+          <w:rFonts w:ascii="Times New Roman" w:hAnsi="Times New Roman" w:cs="Times New Roman"/>
+        </w:rPr>
+        <w:t xml:space="preserve"> We use a difference-in-differences framework to measure this change</w:t>
+      </w:r>
+      <w:r>
+        <w:rPr>
+          <w:rFonts w:ascii="Times New Roman" w:hAnsi="Times New Roman" w:cs="Times New Roman"/>
+        </w:rPr>
+        <w:t xml:space="preserve"> and find a significant difference between the reactions of securitized and portfolio loans to the change. We also employ a synthetic control framework to compare Texas to a synthetic Texas and find a robust result indicating that Texas borrowers are far more likely to be delinquent than their counterparts </w:t>
+      </w:r>
+      <w:r>
+        <w:rPr>
+          <w:rFonts w:ascii="Times New Roman" w:hAnsi="Times New Roman" w:cs="Times New Roman"/>
+        </w:rPr>
+        <w:t xml:space="preserve">As a coauthor on this project, I’ve been able to contribute substantively to our analysis and methodological approach. </w:t>
+      </w:r>
+      <w:r>
+        <w:rPr>
+          <w:rFonts w:ascii="Times New Roman" w:hAnsi="Times New Roman" w:cs="Times New Roman"/>
+        </w:rPr>
+        <w:t>It is also the first project I’ve been on through all parts of the research process – I saw what trial-and-error looks like with regard to model selection</w:t>
+      </w:r>
+      <w:r>
+        <w:rPr>
+          <w:rFonts w:ascii="Times New Roman" w:hAnsi="Times New Roman" w:cs="Times New Roman"/>
+        </w:rPr>
+        <w:t xml:space="preserve">; got more practice working with large datasets after </w:t>
+      </w:r>
+      <w:r>
+        <w:rPr>
+          <w:rFonts w:ascii="Times New Roman" w:hAnsi="Times New Roman" w:cs="Times New Roman"/>
+        </w:rPr>
+        <w:t xml:space="preserve">applying for and using </w:t>
+      </w:r>
+      <w:r>
+        <w:rPr>
+          <w:rFonts w:ascii="Times New Roman" w:hAnsi="Times New Roman" w:cs="Times New Roman"/>
+        </w:rPr>
+        <w:t xml:space="preserve">both Equifax Consumer Credit Panel data and McDash mortgage data; and most importantly, learned how to collaborate productively with a coauthor to build a compelling research argument. </w:t>
+      </w:r>
+      <w:r>
+        <w:rPr>
+          <w:rFonts w:ascii="Times New Roman" w:hAnsi="Times New Roman" w:cs="Times New Roman"/>
+        </w:rPr>
+        <w:t xml:space="preserve">I have been a significant contributor to the writing and editing of the FEDS Note and have learned first-hand how to navigate the internal publication process at the Board. This project has solidified my interest in economic research and allowed me to build a very strong foundation for future research experiences. </w:t>
+      </w:r>
+    </w:p>
+    <w:p>
+      <w:pPr>
+        <w:ind w:firstLine="720"/>
+        <w:rPr>
+          <w:rFonts w:ascii="Times New Roman" w:hAnsi="Times New Roman" w:cs="Times New Roman"/>
+        </w:rPr>
+      </w:pPr>
+      <w:r>
+        <w:rPr>
+          <w:rFonts w:ascii="Times New Roman" w:hAnsi="Times New Roman" w:cs="Times New Roman"/>
+        </w:rPr>
+        <w:t>Paragraph about my research interests</w:t>
+      </w:r>
+    </w:p>
+    <w:p>
+      <w:pPr>
+        <w:ind w:firstLine="720"/>
+        <w:rPr>
+          <w:rFonts w:ascii="Times New Roman" w:hAnsi="Times New Roman" w:cs="Times New Roman"/>
+        </w:rPr>
+      </w:pPr>
+      <w:r>
+        <w:rPr>
+          <w:rFonts w:ascii="Times New Roman" w:hAnsi="Times New Roman" w:cs="Times New Roman"/>
+        </w:rPr>
+        <w:t xml:space="preserve">I arrived at the field of economics organically. My curiosity about the world around me and passion for rigorous quantitative methods led me to economic research. I believe that my work, experiences, and academic history have prepared me very well for graduate study in economics, and that I would be a great addition to the 2024 cohort at </w:t>
+      </w:r>
+      <w:r>
+        <w:rPr>
+          <w:rFonts w:ascii="Times New Roman" w:hAnsi="Times New Roman" w:cs="Times New Roman"/>
+          <w:b/>
+          <w:bCs/>
+          <w:highlight w:val="yellow"/>
+        </w:rPr>
+        <w:t>&lt;UNIVERSITY&gt;</w:t>
+      </w:r>
+      <w:r>
+        <w:rPr>
+          <w:rFonts w:ascii="Times New Roman" w:hAnsi="Times New Roman" w:cs="Times New Roman"/>
+        </w:rPr>
+        <w:t>.</w:t>
       </w:r>
     </w:p>
     <w:sectPr>
-      <w:headerReference w:type="default" r:id="rId10"/>
+      <w:headerReference w:type="default" r:id="rId11"/>
       <w:pgSz w:w="12240" w:h="15840"/>
       <w:pgMar w:top="1440" w:right="1440" w:bottom="1440" w:left="1440" w:header="720" w:footer="720" w:gutter="0"/>
       <w:cols w:space="720"/>
@@ -289,8 +679,25 @@
 
 <file path=word/comments.xml><?xml version="1.0" encoding="utf-8"?>
 <w:comments xmlns:wpc="http://schemas.microsoft.com/office/word/2010/wordprocessingCanvas" xmlns:cx="http://schemas.microsoft.com/office/drawing/2014/chartex" xmlns:cx1="http://schemas.microsoft.com/office/drawing/2015/9/8/chartex" xmlns:cx2="http://schemas.microsoft.com/office/drawing/2015/10/21/chartex" xmlns:cx3="http://schemas.microsoft.com/office/drawing/2016/5/9/chartex" xmlns:cx4="http://schemas.microsoft.com/office/drawing/2016/5/10/chartex" xmlns:cx5="http://schemas.microsoft.com/office/drawing/2016/5/11/chartex" xmlns:cx6="http://schemas.microsoft.com/office/drawing/2016/5/12/chartex" xmlns:cx7="http://schemas.microsoft.com/office/drawing/2016/5/13/chartex" xmlns:cx8="http://schemas.microsoft.com/office/drawing/2016/5/14/chartex" xmlns:mc="http://schemas.openxmlformats.org/markup-compatibility/2006" xmlns:aink="http://schemas.microsoft.com/office/drawing/2016/ink" xmlns:am3d="http://schemas.microsoft.com/office/drawing/2017/model3d" xmlns:o="urn:schemas-microsoft-com:office:office" xmlns:oel="http://schemas.microsoft.com/office/2019/extlst" xmlns:r="http://schemas.openxmlformats.org/officeDocument/2006/relationships" xmlns:m="http://schemas.openxmlformats.org/officeDocument/2006/math" xmlns:v="urn:schemas-microsoft-com:vml" xmlns:wp14="http://schemas.microsoft.com/office/word/2010/wordprocessingDrawing" xmlns:wp="http://schemas.openxmlformats.org/drawingml/2006/wordprocessingDrawing" xmlns:w10="urn:schemas-microsoft-com:office:word" xmlns:w="http://schemas.openxmlformats.org/wordprocessingml/2006/main" xmlns:w14="http://schemas.microsoft.com/office/word/2010/wordml" xmlns:w15="http://schemas.microsoft.com/office/word/2012/wordml" xmlns:w16cex="http://schemas.microsoft.com/office/word/2018/wordml/cex" xmlns:w16cid="http://schemas.microsoft.com/office/word/2016/wordml/cid" xmlns:w16="http://schemas.microsoft.com/office/word/2018/wordml" xmlns:w16sdtdh="http://schemas.microsoft.com/office/word/2020/wordml/sdtdatahash" xmlns:w16se="http://schemas.microsoft.com/office/word/2015/wordml/symex" xmlns:wpg="http://schemas.microsoft.com/office/word/2010/wordprocessingGroup" xmlns:wpi="http://schemas.microsoft.com/office/word/2010/wordprocessingInk" xmlns:wne="http://schemas.microsoft.com/office/word/2006/wordml" xmlns:wps="http://schemas.microsoft.com/office/word/2010/wordprocessingShape" mc:Ignorable="w14 w15 w16se w16cid w16 w16cex w16sdtdh wp14">
-  <w:comment w:id="0" w:author="Kyra Sadovi" w:date="2023-08-04T15:51:00Z" w:initials="KS">
+  <w:comment w:id="0" w:author="Kyra Sadovi" w:date="2023-08-11T07:04:00Z" w:initials="KS">
     <w:p>
+      <w:r>
+        <w:rPr>
+          <w:rStyle w:val="CommentReference"/>
+        </w:rPr>
+        <w:annotationRef/>
+      </w:r>
+      <w:r>
+        <w:rPr>
+          <w:sz w:val="20"/>
+          <w:szCs w:val="20"/>
+        </w:rPr>
+        <w:t xml:space="preserve">Does this make it sound like I have a math degree? Rephrase? </w:t>
+      </w:r>
+    </w:p>
+  </w:comment>
+  <w:comment w:id="1" w:author="Kyra Sadovi [2]" w:date="2023-08-04T15:51:00Z" w:initials="KS">
+    <w:p>
       <w:pPr>
         <w:pStyle w:val="CommentText"/>
       </w:pPr>
@@ -302,6 +709,40 @@
       </w:r>
       <w:r>
         <w:t>This sucks</w:t>
+      </w:r>
+    </w:p>
+  </w:comment>
+  <w:comment w:id="2" w:author="Kyra Sadovi" w:date="2023-08-11T07:09:00Z" w:initials="KS">
+    <w:p>
+      <w:r>
+        <w:rPr>
+          <w:rStyle w:val="CommentReference"/>
+        </w:rPr>
+        <w:annotationRef/>
+      </w:r>
+      <w:r>
+        <w:rPr>
+          <w:sz w:val="20"/>
+          <w:szCs w:val="20"/>
+        </w:rPr>
+        <w:t>Describe this better</w:t>
+      </w:r>
+    </w:p>
+  </w:comment>
+  <w:comment w:id="3" w:author="Kyra Sadovi" w:date="2023-08-11T07:03:00Z" w:initials="KS">
+    <w:p>
+      <w:r>
+        <w:rPr>
+          <w:rStyle w:val="CommentReference"/>
+        </w:rPr>
+        <w:annotationRef/>
+      </w:r>
+      <w:r>
+        <w:rPr>
+          <w:sz w:val="20"/>
+          <w:szCs w:val="20"/>
+        </w:rPr>
+        <w:t xml:space="preserve">Need more about what I’ve learned here, ideally something re data cleaning and viz? </w:t>
       </w:r>
     </w:p>
   </w:comment>
@@ -310,19 +751,28 @@
 
 <file path=word/commentsExtended.xml><?xml version="1.0" encoding="utf-8"?>
 <w15:commentsEx xmlns:wpc="http://schemas.microsoft.com/office/word/2010/wordprocessingCanvas" xmlns:cx="http://schemas.microsoft.com/office/drawing/2014/chartex" xmlns:cx1="http://schemas.microsoft.com/office/drawing/2015/9/8/chartex" xmlns:cx2="http://schemas.microsoft.com/office/drawing/2015/10/21/chartex" xmlns:cx3="http://schemas.microsoft.com/office/drawing/2016/5/9/chartex" xmlns:cx4="http://schemas.microsoft.com/office/drawing/2016/5/10/chartex" xmlns:cx5="http://schemas.microsoft.com/office/drawing/2016/5/11/chartex" xmlns:cx6="http://schemas.microsoft.com/office/drawing/2016/5/12/chartex" xmlns:cx7="http://schemas.microsoft.com/office/drawing/2016/5/13/chartex" xmlns:cx8="http://schemas.microsoft.com/office/drawing/2016/5/14/chartex" xmlns:mc="http://schemas.openxmlformats.org/markup-compatibility/2006" xmlns:aink="http://schemas.microsoft.com/office/drawing/2016/ink" xmlns:am3d="http://schemas.microsoft.com/office/drawing/2017/model3d" xmlns:o="urn:schemas-microsoft-com:office:office" xmlns:oel="http://schemas.microsoft.com/office/2019/extlst" xmlns:r="http://schemas.openxmlformats.org/officeDocument/2006/relationships" xmlns:m="http://schemas.openxmlformats.org/officeDocument/2006/math" xmlns:v="urn:schemas-microsoft-com:vml" xmlns:wp14="http://schemas.microsoft.com/office/word/2010/wordprocessingDrawing" xmlns:wp="http://schemas.openxmlformats.org/drawingml/2006/wordprocessingDrawing" xmlns:w10="urn:schemas-microsoft-com:office:word" xmlns:w="http://schemas.openxmlformats.org/wordprocessingml/2006/main" xmlns:w14="http://schemas.microsoft.com/office/word/2010/wordml" xmlns:w15="http://schemas.microsoft.com/office/word/2012/wordml" xmlns:w16cex="http://schemas.microsoft.com/office/word/2018/wordml/cex" xmlns:w16cid="http://schemas.microsoft.com/office/word/2016/wordml/cid" xmlns:w16="http://schemas.microsoft.com/office/word/2018/wordml" xmlns:w16sdtdh="http://schemas.microsoft.com/office/word/2020/wordml/sdtdatahash" xmlns:w16se="http://schemas.microsoft.com/office/word/2015/wordml/symex" xmlns:wpg="http://schemas.microsoft.com/office/word/2010/wordprocessingGroup" xmlns:wpi="http://schemas.microsoft.com/office/word/2010/wordprocessingInk" xmlns:wne="http://schemas.microsoft.com/office/word/2006/wordml" xmlns:wps="http://schemas.microsoft.com/office/word/2010/wordprocessingShape" mc:Ignorable="w14 w15 w16se w16cid w16 w16cex w16sdtdh wp14">
+  <w15:commentEx w15:paraId="1AA6A51A" w15:done="0"/>
   <w15:commentEx w15:paraId="4FD109AA" w15:done="0"/>
+  <w15:commentEx w15:paraId="26181E38" w15:done="0"/>
+  <w15:commentEx w15:paraId="59E05D7E" w15:done="0"/>
 </w15:commentsEx>
 </file>
 
 <file path=word/commentsExtensible.xml><?xml version="1.0" encoding="utf-8"?>
 <w16cex:commentsExtensible xmlns:wpc="http://schemas.microsoft.com/office/word/2010/wordprocessingCanvas" xmlns:cx="http://schemas.microsoft.com/office/drawing/2014/chartex" xmlns:cx1="http://schemas.microsoft.com/office/drawing/2015/9/8/chartex" xmlns:cx2="http://schemas.microsoft.com/office/drawing/2015/10/21/chartex" xmlns:cx3="http://schemas.microsoft.com/office/drawing/2016/5/9/chartex" xmlns:cx4="http://schemas.microsoft.com/office/drawing/2016/5/10/chartex" xmlns:cx5="http://schemas.microsoft.com/office/drawing/2016/5/11/chartex" xmlns:cx6="http://schemas.microsoft.com/office/drawing/2016/5/12/chartex" xmlns:cx7="http://schemas.microsoft.com/office/drawing/2016/5/13/chartex" xmlns:cx8="http://schemas.microsoft.com/office/drawing/2016/5/14/chartex" xmlns:mc="http://schemas.openxmlformats.org/markup-compatibility/2006" xmlns:aink="http://schemas.microsoft.com/office/drawing/2016/ink" xmlns:am3d="http://schemas.microsoft.com/office/drawing/2017/model3d" xmlns:o="urn:schemas-microsoft-com:office:office" xmlns:oel="http://schemas.microsoft.com/office/2019/extlst" xmlns:r="http://schemas.openxmlformats.org/officeDocument/2006/relationships" xmlns:m="http://schemas.openxmlformats.org/officeDocument/2006/math" xmlns:v="urn:schemas-microsoft-com:vml" xmlns:wp14="http://schemas.microsoft.com/office/word/2010/wordprocessingDrawing" xmlns:wp="http://schemas.openxmlformats.org/drawingml/2006/wordprocessingDrawing" xmlns:w10="urn:schemas-microsoft-com:office:word" xmlns:w="http://schemas.openxmlformats.org/wordprocessingml/2006/main" xmlns:w14="http://schemas.microsoft.com/office/word/2010/wordml" xmlns:w15="http://schemas.microsoft.com/office/word/2012/wordml" xmlns:w16cex="http://schemas.microsoft.com/office/word/2018/wordml/cex" xmlns:w16cid="http://schemas.microsoft.com/office/word/2016/wordml/cid" xmlns:w16="http://schemas.microsoft.com/office/word/2018/wordml" xmlns:w16sdtdh="http://schemas.microsoft.com/office/word/2020/wordml/sdtdatahash" xmlns:w16se="http://schemas.microsoft.com/office/word/2015/wordml/symex" xmlns:wpg="http://schemas.microsoft.com/office/word/2010/wordprocessingGroup" xmlns:wpi="http://schemas.microsoft.com/office/word/2010/wordprocessingInk" xmlns:wne="http://schemas.microsoft.com/office/word/2006/wordml" xmlns:wps="http://schemas.microsoft.com/office/word/2010/wordprocessingShape" mc:Ignorable="w14 w15 w16se w16cid w16 w16cex w16sdtdh wp14">
+  <w16cex:commentExtensible w16cex:durableId="28805C03" w16cex:dateUtc="2023-08-11T11:04:00Z"/>
   <w16cex:commentExtensible w16cex:durableId="28779D11" w16cex:dateUtc="2023-08-04T19:51:00Z"/>
+  <w16cex:commentExtensible w16cex:durableId="28805D13" w16cex:dateUtc="2023-08-11T11:09:00Z"/>
+  <w16cex:commentExtensible w16cex:durableId="28805BC8" w16cex:dateUtc="2023-08-11T11:03:00Z"/>
 </w16cex:commentsExtensible>
 </file>
 
 <file path=word/commentsIds.xml><?xml version="1.0" encoding="utf-8"?>
 <w16cid:commentsIds xmlns:wpc="http://schemas.microsoft.com/office/word/2010/wordprocessingCanvas" xmlns:cx="http://schemas.microsoft.com/office/drawing/2014/chartex" xmlns:cx1="http://schemas.microsoft.com/office/drawing/2015/9/8/chartex" xmlns:cx2="http://schemas.microsoft.com/office/drawing/2015/10/21/chartex" xmlns:cx3="http://schemas.microsoft.com/office/drawing/2016/5/9/chartex" xmlns:cx4="http://schemas.microsoft.com/office/drawing/2016/5/10/chartex" xmlns:cx5="http://schemas.microsoft.com/office/drawing/2016/5/11/chartex" xmlns:cx6="http://schemas.microsoft.com/office/drawing/2016/5/12/chartex" xmlns:cx7="http://schemas.microsoft.com/office/drawing/2016/5/13/chartex" xmlns:cx8="http://schemas.microsoft.com/office/drawing/2016/5/14/chartex" xmlns:mc="http://schemas.openxmlformats.org/markup-compatibility/2006" xmlns:aink="http://schemas.microsoft.com/office/drawing/2016/ink" xmlns:am3d="http://schemas.microsoft.com/office/drawing/2017/model3d" xmlns:o="urn:schemas-microsoft-com:office:office" xmlns:oel="http://schemas.microsoft.com/office/2019/extlst" xmlns:r="http://schemas.openxmlformats.org/officeDocument/2006/relationships" xmlns:m="http://schemas.openxmlformats.org/officeDocument/2006/math" xmlns:v="urn:schemas-microsoft-com:vml" xmlns:wp14="http://schemas.microsoft.com/office/word/2010/wordprocessingDrawing" xmlns:wp="http://schemas.openxmlformats.org/drawingml/2006/wordprocessingDrawing" xmlns:w10="urn:schemas-microsoft-com:office:word" xmlns:w="http://schemas.openxmlformats.org/wordprocessingml/2006/main" xmlns:w14="http://schemas.microsoft.com/office/word/2010/wordml" xmlns:w15="http://schemas.microsoft.com/office/word/2012/wordml" xmlns:w16cex="http://schemas.microsoft.com/office/word/2018/wordml/cex" xmlns:w16cid="http://schemas.microsoft.com/office/word/2016/wordml/cid" xmlns:w16="http://schemas.microsoft.com/office/word/2018/wordml" xmlns:w16sdtdh="http://schemas.microsoft.com/office/word/2020/wordml/sdtdatahash" xmlns:w16se="http://schemas.microsoft.com/office/word/2015/wordml/symex" xmlns:wpg="http://schemas.microsoft.com/office/word/2010/wordprocessingGroup" xmlns:wpi="http://schemas.microsoft.com/office/word/2010/wordprocessingInk" xmlns:wne="http://schemas.microsoft.com/office/word/2006/wordml" xmlns:wps="http://schemas.microsoft.com/office/word/2010/wordprocessingShape" mc:Ignorable="w14 w15 w16se w16cid w16 w16cex w16sdtdh wp14">
+  <w16cid:commentId w16cid:paraId="1AA6A51A" w16cid:durableId="28805C03"/>
   <w16cid:commentId w16cid:paraId="4FD109AA" w16cid:durableId="28779D11"/>
+  <w16cid:commentId w16cid:paraId="26181E38" w16cid:durableId="28805D13"/>
+  <w16cid:commentId w16cid:paraId="59E05D7E" w16cid:durableId="28805BC8"/>
 </w16cid:commentsIds>
 </file>
 
@@ -498,9 +948,132 @@
 </w:hdr>
 </file>
 
+<file path=word/numbering.xml><?xml version="1.0" encoding="utf-8"?>
+<w:numbering xmlns:wpc="http://schemas.microsoft.com/office/word/2010/wordprocessingCanvas" xmlns:cx="http://schemas.microsoft.com/office/drawing/2014/chartex" xmlns:cx1="http://schemas.microsoft.com/office/drawing/2015/9/8/chartex" xmlns:cx2="http://schemas.microsoft.com/office/drawing/2015/10/21/chartex" xmlns:cx3="http://schemas.microsoft.com/office/drawing/2016/5/9/chartex" xmlns:cx4="http://schemas.microsoft.com/office/drawing/2016/5/10/chartex" xmlns:cx5="http://schemas.microsoft.com/office/drawing/2016/5/11/chartex" xmlns:cx6="http://schemas.microsoft.com/office/drawing/2016/5/12/chartex" xmlns:cx7="http://schemas.microsoft.com/office/drawing/2016/5/13/chartex" xmlns:cx8="http://schemas.microsoft.com/office/drawing/2016/5/14/chartex" xmlns:mc="http://schemas.openxmlformats.org/markup-compatibility/2006" xmlns:aink="http://schemas.microsoft.com/office/drawing/2016/ink" xmlns:am3d="http://schemas.microsoft.com/office/drawing/2017/model3d" xmlns:o="urn:schemas-microsoft-com:office:office" xmlns:oel="http://schemas.microsoft.com/office/2019/extlst" xmlns:r="http://schemas.openxmlformats.org/officeDocument/2006/relationships" xmlns:m="http://schemas.openxmlformats.org/officeDocument/2006/math" xmlns:v="urn:schemas-microsoft-com:vml" xmlns:wp14="http://schemas.microsoft.com/office/word/2010/wordprocessingDrawing" xmlns:wp="http://schemas.openxmlformats.org/drawingml/2006/wordprocessingDrawing" xmlns:w10="urn:schemas-microsoft-com:office:word" xmlns:w="http://schemas.openxmlformats.org/wordprocessingml/2006/main" xmlns:w14="http://schemas.microsoft.com/office/word/2010/wordml" xmlns:w15="http://schemas.microsoft.com/office/word/2012/wordml" xmlns:w16cex="http://schemas.microsoft.com/office/word/2018/wordml/cex" xmlns:w16cid="http://schemas.microsoft.com/office/word/2016/wordml/cid" xmlns:w16="http://schemas.microsoft.com/office/word/2018/wordml" xmlns:w16sdtdh="http://schemas.microsoft.com/office/word/2020/wordml/sdtdatahash" xmlns:w16se="http://schemas.microsoft.com/office/word/2015/wordml/symex" xmlns:wpg="http://schemas.microsoft.com/office/word/2010/wordprocessingGroup" xmlns:wpi="http://schemas.microsoft.com/office/word/2010/wordprocessingInk" xmlns:wne="http://schemas.microsoft.com/office/word/2006/wordml" xmlns:wps="http://schemas.microsoft.com/office/word/2010/wordprocessingShape" mc:Ignorable="w14 w15 w16se w16cid w16 w16cex w16sdtdh wp14">
+  <w:abstractNum w:abstractNumId="0" w15:restartNumberingAfterBreak="0">
+    <w:nsid w:val="6F3C1F28"/>
+    <w:multiLevelType w:val="hybridMultilevel"/>
+    <w:tmpl w:val="C374BE7C"/>
+    <w:lvl w:ilvl="0" w:tplc="74FEC72E">
+      <w:numFmt w:val="bullet"/>
+      <w:lvlText w:val="-"/>
+      <w:lvlJc w:val="left"/>
+      <w:pPr>
+        <w:ind w:left="1080" w:hanging="360"/>
+      </w:pPr>
+      <w:rPr>
+        <w:rFonts w:ascii="Times New Roman" w:eastAsiaTheme="minorHAnsi" w:hAnsi="Times New Roman" w:cs="Times New Roman" w:hint="default"/>
+      </w:rPr>
+    </w:lvl>
+    <w:lvl w:ilvl="1" w:tplc="04090003">
+      <w:start w:val="1"/>
+      <w:numFmt w:val="bullet"/>
+      <w:lvlText w:val="o"/>
+      <w:lvlJc w:val="left"/>
+      <w:pPr>
+        <w:ind w:left="1800" w:hanging="360"/>
+      </w:pPr>
+      <w:rPr>
+        <w:rFonts w:ascii="Courier New" w:hAnsi="Courier New" w:cs="Courier New" w:hint="default"/>
+      </w:rPr>
+    </w:lvl>
+    <w:lvl w:ilvl="2" w:tplc="04090005" w:tentative="1">
+      <w:start w:val="1"/>
+      <w:numFmt w:val="bullet"/>
+      <w:lvlText w:val=""/>
+      <w:lvlJc w:val="left"/>
+      <w:pPr>
+        <w:ind w:left="2520" w:hanging="360"/>
+      </w:pPr>
+      <w:rPr>
+        <w:rFonts w:ascii="Wingdings" w:hAnsi="Wingdings" w:hint="default"/>
+      </w:rPr>
+    </w:lvl>
+    <w:lvl w:ilvl="3" w:tplc="04090001" w:tentative="1">
+      <w:start w:val="1"/>
+      <w:numFmt w:val="bullet"/>
+      <w:lvlText w:val=""/>
+      <w:lvlJc w:val="left"/>
+      <w:pPr>
+        <w:ind w:left="3240" w:hanging="360"/>
+      </w:pPr>
+      <w:rPr>
+        <w:rFonts w:ascii="Symbol" w:hAnsi="Symbol" w:hint="default"/>
+      </w:rPr>
+    </w:lvl>
+    <w:lvl w:ilvl="4" w:tplc="04090003" w:tentative="1">
+      <w:start w:val="1"/>
+      <w:numFmt w:val="bullet"/>
+      <w:lvlText w:val="o"/>
+      <w:lvlJc w:val="left"/>
+      <w:pPr>
+        <w:ind w:left="3960" w:hanging="360"/>
+      </w:pPr>
+      <w:rPr>
+        <w:rFonts w:ascii="Courier New" w:hAnsi="Courier New" w:cs="Courier New" w:hint="default"/>
+      </w:rPr>
+    </w:lvl>
+    <w:lvl w:ilvl="5" w:tplc="04090005" w:tentative="1">
+      <w:start w:val="1"/>
+      <w:numFmt w:val="bullet"/>
+      <w:lvlText w:val=""/>
+      <w:lvlJc w:val="left"/>
+      <w:pPr>
+        <w:ind w:left="4680" w:hanging="360"/>
+      </w:pPr>
+      <w:rPr>
+        <w:rFonts w:ascii="Wingdings" w:hAnsi="Wingdings" w:hint="default"/>
+      </w:rPr>
+    </w:lvl>
+    <w:lvl w:ilvl="6" w:tplc="04090001" w:tentative="1">
+      <w:start w:val="1"/>
+      <w:numFmt w:val="bullet"/>
+      <w:lvlText w:val=""/>
+      <w:lvlJc w:val="left"/>
+      <w:pPr>
+        <w:ind w:left="5400" w:hanging="360"/>
+      </w:pPr>
+      <w:rPr>
+        <w:rFonts w:ascii="Symbol" w:hAnsi="Symbol" w:hint="default"/>
+      </w:rPr>
+    </w:lvl>
+    <w:lvl w:ilvl="7" w:tplc="04090003" w:tentative="1">
+      <w:start w:val="1"/>
+      <w:numFmt w:val="bullet"/>
+      <w:lvlText w:val="o"/>
+      <w:lvlJc w:val="left"/>
+      <w:pPr>
+        <w:ind w:left="6120" w:hanging="360"/>
+      </w:pPr>
+      <w:rPr>
+        <w:rFonts w:ascii="Courier New" w:hAnsi="Courier New" w:cs="Courier New" w:hint="default"/>
+      </w:rPr>
+    </w:lvl>
+    <w:lvl w:ilvl="8" w:tplc="04090005" w:tentative="1">
+      <w:start w:val="1"/>
+      <w:numFmt w:val="bullet"/>
+      <w:lvlText w:val=""/>
+      <w:lvlJc w:val="left"/>
+      <w:pPr>
+        <w:ind w:left="6840" w:hanging="360"/>
+      </w:pPr>
+      <w:rPr>
+        <w:rFonts w:ascii="Wingdings" w:hAnsi="Wingdings" w:hint="default"/>
+      </w:rPr>
+    </w:lvl>
+  </w:abstractNum>
+  <w:num w:numId="1" w16cid:durableId="503328071">
+    <w:abstractNumId w:val="0"/>
+  </w:num>
+</w:numbering>
+</file>
+
 <file path=word/people.xml><?xml version="1.0" encoding="utf-8"?>
 <w15:people xmlns:wpc="http://schemas.microsoft.com/office/word/2010/wordprocessingCanvas" xmlns:cx="http://schemas.microsoft.com/office/drawing/2014/chartex" xmlns:cx1="http://schemas.microsoft.com/office/drawing/2015/9/8/chartex" xmlns:cx2="http://schemas.microsoft.com/office/drawing/2015/10/21/chartex" xmlns:cx3="http://schemas.microsoft.com/office/drawing/2016/5/9/chartex" xmlns:cx4="http://schemas.microsoft.com/office/drawing/2016/5/10/chartex" xmlns:cx5="http://schemas.microsoft.com/office/drawing/2016/5/11/chartex" xmlns:cx6="http://schemas.microsoft.com/office/drawing/2016/5/12/chartex" xmlns:cx7="http://schemas.microsoft.com/office/drawing/2016/5/13/chartex" xmlns:cx8="http://schemas.microsoft.com/office/drawing/2016/5/14/chartex" xmlns:mc="http://schemas.openxmlformats.org/markup-compatibility/2006" xmlns:aink="http://schemas.microsoft.com/office/drawing/2016/ink" xmlns:am3d="http://schemas.microsoft.com/office/drawing/2017/model3d" xmlns:o="urn:schemas-microsoft-com:office:office" xmlns:oel="http://schemas.microsoft.com/office/2019/extlst" xmlns:r="http://schemas.openxmlformats.org/officeDocument/2006/relationships" xmlns:m="http://schemas.openxmlformats.org/officeDocument/2006/math" xmlns:v="urn:schemas-microsoft-com:vml" xmlns:wp14="http://schemas.microsoft.com/office/word/2010/wordprocessingDrawing" xmlns:wp="http://schemas.openxmlformats.org/drawingml/2006/wordprocessingDrawing" xmlns:w10="urn:schemas-microsoft-com:office:word" xmlns:w="http://schemas.openxmlformats.org/wordprocessingml/2006/main" xmlns:w14="http://schemas.microsoft.com/office/word/2010/wordml" xmlns:w15="http://schemas.microsoft.com/office/word/2012/wordml" xmlns:w16cex="http://schemas.microsoft.com/office/word/2018/wordml/cex" xmlns:w16cid="http://schemas.microsoft.com/office/word/2016/wordml/cid" xmlns:w16="http://schemas.microsoft.com/office/word/2018/wordml" xmlns:w16sdtdh="http://schemas.microsoft.com/office/word/2020/wordml/sdtdatahash" xmlns:w16se="http://schemas.microsoft.com/office/word/2015/wordml/symex" xmlns:wpg="http://schemas.microsoft.com/office/word/2010/wordprocessingGroup" xmlns:wpi="http://schemas.microsoft.com/office/word/2010/wordprocessingInk" xmlns:wne="http://schemas.microsoft.com/office/word/2006/wordml" xmlns:wps="http://schemas.microsoft.com/office/word/2010/wordprocessingShape" mc:Ignorable="w14 w15 w16se w16cid w16 w16cex w16sdtdh wp14">
   <w15:person w15:author="Kyra Sadovi">
+    <w15:presenceInfo w15:providerId="Windows Live" w15:userId="02ed7f9de76a6afd"/>
+  </w15:person>
+  <w15:person w15:author="Kyra Sadovi [2]">
     <w15:presenceInfo w15:providerId="AD" w15:userId="S-1-5-21-494564499-3874391898-67382419-64959"/>
   </w15:person>
 </w15:people>
@@ -1044,6 +1617,17 @@
       <w:szCs w:val="20"/>
     </w:rPr>
   </w:style>
+  <w:style w:type="paragraph" w:styleId="ListParagraph">
+    <w:name w:val="List Paragraph"/>
+    <w:basedOn w:val="Normal"/>
+    <w:uiPriority w:val="34"/>
+    <w:qFormat/>
+    <w:rsid w:val="00671F1F"/>
+    <w:pPr>
+      <w:ind w:left="720"/>
+      <w:contextualSpacing/>
+    </w:pPr>
+  </w:style>
 </w:styles>
 </file>
 

</xml_diff>

<commit_message>
More or less wrapped up first draft
</commit_message>
<xml_diff>
--- a/personal_statements/SoP_academic.docx
+++ b/personal_statements/SoP_academic.docx
@@ -41,9 +41,22 @@
         <w:rPr>
           <w:rFonts w:ascii="Times New Roman" w:hAnsi="Times New Roman" w:cs="Times New Roman"/>
         </w:rPr>
-        <w:t xml:space="preserve">I am passionate about economics because of its framework for explaining real-world phenomena, providing evidence for policy-relevant questions, and furthering our information set about how the world works. As the child of journalists and a </w:t>
+        <w:t xml:space="preserve">I am passionate about economics because of its framework for explaining real-world phenomena, providing evidence for policy-relevant questions, and furthering our </w:t>
+      </w:r>
+      <w:r>
+        <w:rPr>
+          <w:rFonts w:ascii="Times New Roman" w:hAnsi="Times New Roman" w:cs="Times New Roman"/>
+        </w:rPr>
+        <w:t>understanding of</w:t>
+      </w:r>
+      <w:r>
+        <w:rPr>
+          <w:rFonts w:ascii="Times New Roman" w:hAnsi="Times New Roman" w:cs="Times New Roman"/>
+        </w:rPr>
+        <w:t xml:space="preserve"> how the world works. As the child of journalists and a </w:t>
       </w:r>
       <w:commentRangeStart w:id="0"/>
+      <w:commentRangeStart w:id="1"/>
       <w:r>
         <w:rPr>
           <w:rFonts w:ascii="Times New Roman" w:hAnsi="Times New Roman" w:cs="Times New Roman"/>
@@ -56,6 +69,13 @@
           <w:rStyle w:val="CommentReference"/>
         </w:rPr>
         <w:commentReference w:id="0"/>
+      </w:r>
+      <w:commentRangeEnd w:id="1"/>
+      <w:r>
+        <w:rPr>
+          <w:rStyle w:val="CommentReference"/>
+        </w:rPr>
+        <w:commentReference w:id="1"/>
       </w:r>
       <w:r>
         <w:rPr>
@@ -132,7 +152,19 @@
         <w:rPr>
           <w:rFonts w:ascii="Times New Roman" w:hAnsi="Times New Roman" w:cs="Times New Roman"/>
         </w:rPr>
-        <w:t xml:space="preserve">) and Econometrics &amp; Quantitative Economics (B.S.). While I began my time at UIUC focusing on political science, I soon found myself </w:t>
+        <w:t>) and Econometrics &amp; Quantitative Economics (B.S.). I began my time at UIUC focusing on political science,</w:t>
+      </w:r>
+      <w:r>
+        <w:rPr>
+          <w:rFonts w:ascii="Times New Roman" w:hAnsi="Times New Roman" w:cs="Times New Roman"/>
+        </w:rPr>
+        <w:t xml:space="preserve"> but</w:t>
+      </w:r>
+      <w:r>
+        <w:rPr>
+          <w:rFonts w:ascii="Times New Roman" w:hAnsi="Times New Roman" w:cs="Times New Roman"/>
+        </w:rPr>
+        <w:t xml:space="preserve"> I soon found myself </w:t>
       </w:r>
       <w:r>
         <w:rPr>
@@ -150,19 +182,67 @@
         <w:rPr>
           <w:rFonts w:ascii="Times New Roman" w:hAnsi="Times New Roman" w:cs="Times New Roman"/>
         </w:rPr>
-        <w:t xml:space="preserve"> degree in econometrics rather than economics because of its increased math and statistics requirements and its focus on econometric methods, both theoretical and applied. My coursework included multivariable calculus, linear algebra, micro- and macroeconomic theory, and econometrics.</w:t>
-      </w:r>
-      <w:r>
-        <w:rPr>
-          <w:rFonts w:ascii="Times New Roman" w:hAnsi="Times New Roman" w:cs="Times New Roman"/>
-        </w:rPr>
-        <w:t xml:space="preserve"> Since graduating, I have also taken a graduate-level course in real analysis at Johns Hopkins University.</w:t>
-      </w:r>
-      <w:r>
-        <w:rPr>
-          <w:rFonts w:ascii="Times New Roman" w:hAnsi="Times New Roman" w:cs="Times New Roman"/>
-        </w:rPr>
-        <w:t xml:space="preserve"> Toward the end of my undergraduate career, I worked as a teaching assistant for Prof. Eric McDermott for Intermediate Macroeconomics after excelling in his class the year before. I enjoyed getting to know the material at a deeper level and found that I liked the experience of teaching others. </w:t>
+        <w:t xml:space="preserve"> degree in econometrics rather than economics because of its increased math and statistics requirements and its focus on econometric methods, both theoretical and applied. My coursework included multivariable calculus, linear algebra, micro- and macroeconomic theory, </w:t>
+      </w:r>
+      <w:r>
+        <w:rPr>
+          <w:rFonts w:ascii="Times New Roman" w:hAnsi="Times New Roman" w:cs="Times New Roman"/>
+        </w:rPr>
+        <w:t>multiple</w:t>
+      </w:r>
+      <w:r>
+        <w:rPr>
+          <w:rFonts w:ascii="Times New Roman" w:hAnsi="Times New Roman" w:cs="Times New Roman"/>
+        </w:rPr>
+        <w:t xml:space="preserve"> econometrics</w:t>
+      </w:r>
+      <w:r>
+        <w:rPr>
+          <w:rFonts w:ascii="Times New Roman" w:hAnsi="Times New Roman" w:cs="Times New Roman"/>
+        </w:rPr>
+        <w:t xml:space="preserve"> courses, and statistics</w:t>
+      </w:r>
+      <w:r>
+        <w:rPr>
+          <w:rFonts w:ascii="Times New Roman" w:hAnsi="Times New Roman" w:cs="Times New Roman"/>
+        </w:rPr>
+        <w:t>.</w:t>
+      </w:r>
+      <w:r>
+        <w:rPr>
+          <w:rFonts w:ascii="Times New Roman" w:hAnsi="Times New Roman" w:cs="Times New Roman"/>
+        </w:rPr>
+        <w:t xml:space="preserve"> Since graduating, I have also taken a graduate-level course in real analysis at Johns Hopkins University</w:t>
+      </w:r>
+      <w:r>
+        <w:rPr>
+          <w:rFonts w:ascii="Times New Roman" w:hAnsi="Times New Roman" w:cs="Times New Roman"/>
+        </w:rPr>
+        <w:t xml:space="preserve"> while working full time</w:t>
+      </w:r>
+      <w:r>
+        <w:rPr>
+          <w:rFonts w:ascii="Times New Roman" w:hAnsi="Times New Roman" w:cs="Times New Roman"/>
+        </w:rPr>
+        <w:t>.</w:t>
+      </w:r>
+      <w:r>
+        <w:rPr>
+          <w:rFonts w:ascii="Times New Roman" w:hAnsi="Times New Roman" w:cs="Times New Roman"/>
+        </w:rPr>
+        <w:t xml:space="preserve"> Toward the end of my undergraduate career, I worked as a teaching assistant for Prof. Eric McDermott for Intermediate Macroeconomics after excelling in his class the year before. I enjoyed getting to know the material at a deeper level and found that I </w:t>
+      </w:r>
+      <w:r>
+        <w:rPr>
+          <w:rFonts w:ascii="Times New Roman" w:hAnsi="Times New Roman" w:cs="Times New Roman"/>
+        </w:rPr>
+        <w:t>relished</w:t>
+      </w:r>
+      <w:r>
+        <w:rPr>
+          <w:rFonts w:ascii="Times New Roman" w:hAnsi="Times New Roman" w:cs="Times New Roman"/>
+        </w:rPr>
+        <w:t xml:space="preserve"> the experience of teaching others. </w:t>
       </w:r>
     </w:p>
     <w:p>
@@ -170,6 +250,8 @@
         <w:ind w:firstLine="720"/>
         <w:rPr>
           <w:rFonts w:ascii="Times New Roman" w:hAnsi="Times New Roman" w:cs="Times New Roman"/>
+          <w:b/>
+          <w:bCs/>
         </w:rPr>
       </w:pPr>
       <w:r>
@@ -182,7 +264,19 @@
         <w:rPr>
           <w:rFonts w:ascii="Times New Roman" w:hAnsi="Times New Roman" w:cs="Times New Roman"/>
         </w:rPr>
-        <w:t xml:space="preserve">interned for Americans for Financial Reform, a policy think tank in Washington, D.C. It was there that I was first exposed to the nuances of consumer finance and learned about the various ways consumers are affected by policy on a daily basis. After my time with AFR, I aimed to approach my economics education with an eye toward applied policy analysis. I thereafter wrote two papers </w:t>
+        <w:t>interned for Americans for Financial Reform, a policy think tank in Washington, D.C. It was there that I was first exposed to the nuances of consumer finance and learned about the various ways consumers are affected by policy on a daily basis. After my time with AFR, I aimed to approach my economics education with an eye toward applied policy analysis. I thereafter wrote two</w:t>
+      </w:r>
+      <w:r>
+        <w:rPr>
+          <w:rFonts w:ascii="Times New Roman" w:hAnsi="Times New Roman" w:cs="Times New Roman"/>
+        </w:rPr>
+        <w:t xml:space="preserve"> economics</w:t>
+      </w:r>
+      <w:r>
+        <w:rPr>
+          <w:rFonts w:ascii="Times New Roman" w:hAnsi="Times New Roman" w:cs="Times New Roman"/>
+        </w:rPr>
+        <w:t xml:space="preserve"> papers </w:t>
       </w:r>
       <w:r>
         <w:rPr>
@@ -194,7 +288,19 @@
         <w:rPr>
           <w:rFonts w:ascii="Times New Roman" w:hAnsi="Times New Roman" w:cs="Times New Roman"/>
         </w:rPr>
-        <w:t>my time at AFR – one focusing on the effects of the 2008 Medicaid expansion in Oregon, and the second leveraging public HMDA data to measure racial discrimination in mortgage lending</w:t>
+        <w:t xml:space="preserve">my time at AFR – </w:t>
+      </w:r>
+      <w:r>
+        <w:rPr>
+          <w:rFonts w:ascii="Times New Roman" w:hAnsi="Times New Roman" w:cs="Times New Roman"/>
+        </w:rPr>
+        <w:t>the first</w:t>
+      </w:r>
+      <w:r>
+        <w:rPr>
+          <w:rFonts w:ascii="Times New Roman" w:hAnsi="Times New Roman" w:cs="Times New Roman"/>
+        </w:rPr>
+        <w:t xml:space="preserve"> focusing on the effects of the 2008 Medicaid expansion in Oregon, and the second leveraging public HMDA data to measure racial discrimination in mortgage lending</w:t>
       </w:r>
       <w:r>
         <w:rPr>
@@ -230,7 +336,37 @@
         <w:rPr>
           <w:rFonts w:ascii="Times New Roman" w:hAnsi="Times New Roman" w:cs="Times New Roman"/>
         </w:rPr>
-        <w:t xml:space="preserve">by writing a political theory thesis for my B.A. and &lt;something about working really hard on the HDMA paper&gt;. </w:t>
+        <w:t xml:space="preserve">by writing a political theory thesis for my B.A. and </w:t>
+      </w:r>
+      <w:r>
+        <w:rPr>
+          <w:rFonts w:ascii="Times New Roman" w:hAnsi="Times New Roman" w:cs="Times New Roman"/>
+        </w:rPr>
+        <w:t>devoting significant effort to the mortgage lending paper</w:t>
+      </w:r>
+      <w:r>
+        <w:rPr>
+          <w:rFonts w:ascii="Times New Roman" w:hAnsi="Times New Roman" w:cs="Times New Roman"/>
+        </w:rPr>
+        <w:t xml:space="preserve">, </w:t>
+      </w:r>
+      <w:r>
+        <w:rPr>
+          <w:rFonts w:ascii="Times New Roman" w:hAnsi="Times New Roman" w:cs="Times New Roman"/>
+        </w:rPr>
+        <w:t xml:space="preserve">underscoring my commitment to </w:t>
+      </w:r>
+      <w:r>
+        <w:rPr>
+          <w:rFonts w:ascii="Times New Roman" w:hAnsi="Times New Roman" w:cs="Times New Roman"/>
+        </w:rPr>
+        <w:t>academic</w:t>
+      </w:r>
+      <w:r>
+        <w:rPr>
+          <w:rFonts w:ascii="Times New Roman" w:hAnsi="Times New Roman" w:cs="Times New Roman"/>
+        </w:rPr>
+        <w:t xml:space="preserve"> research despite the absence of a traditional economics thesis opportunity.</w:t>
       </w:r>
     </w:p>
     <w:p>
@@ -244,7 +380,19 @@
         <w:rPr>
           <w:rFonts w:ascii="Times New Roman" w:hAnsi="Times New Roman" w:cs="Times New Roman"/>
         </w:rPr>
-        <w:t xml:space="preserve">After my time in undergrad, I began working as a research assistant for the Federal Reserve Board of Governors in the Household and Business Spending section. It was there that I truly honed my abilities as a researcher and </w:t>
+        <w:t xml:space="preserve">After </w:t>
+      </w:r>
+      <w:r>
+        <w:rPr>
+          <w:rFonts w:ascii="Times New Roman" w:hAnsi="Times New Roman" w:cs="Times New Roman"/>
+        </w:rPr>
+        <w:t>graduating</w:t>
+      </w:r>
+      <w:r>
+        <w:rPr>
+          <w:rFonts w:ascii="Times New Roman" w:hAnsi="Times New Roman" w:cs="Times New Roman"/>
+        </w:rPr>
+        <w:t xml:space="preserve">, I began working as a research assistant for the Federal Reserve Board of Governors in the Household and Business Spending section. It was there that I truly honed my abilities as a researcher and </w:t>
       </w:r>
       <w:r>
         <w:rPr>
@@ -268,24 +416,7 @@
         <w:rPr>
           <w:rFonts w:ascii="Times New Roman" w:hAnsi="Times New Roman" w:cs="Times New Roman"/>
         </w:rPr>
-        <w:t xml:space="preserve">, I contributed to the GDP forecasting process and was able to see firsthand how PhD economists in </w:t>
-      </w:r>
-      <w:commentRangeStart w:id="1"/>
-      <w:r>
-        <w:rPr>
-          <w:rFonts w:ascii="Times New Roman" w:hAnsi="Times New Roman" w:cs="Times New Roman"/>
-        </w:rPr>
-        <w:t xml:space="preserve">a macroeconomic institution model their sector-level predictions. </w:t>
-      </w:r>
-      <w:commentRangeEnd w:id="1"/>
-      <w:r>
-        <w:rPr>
-          <w:rStyle w:val="CommentReference"/>
-          <w:rFonts w:ascii="Times New Roman" w:hAnsi="Times New Roman" w:cs="Times New Roman"/>
-          <w:sz w:val="22"/>
-          <w:szCs w:val="22"/>
-        </w:rPr>
-        <w:commentReference w:id="1"/>
+        <w:t xml:space="preserve">, I contributed to the GDP forecasting process and was able to see firsthand how PhD economists in a macroeconomic institution model their sector-level predictions. </w:t>
       </w:r>
       <w:r>
         <w:rPr>
@@ -297,21 +428,7 @@
         <w:rPr>
           <w:rFonts w:ascii="Times New Roman" w:hAnsi="Times New Roman" w:cs="Times New Roman"/>
         </w:rPr>
-        <w:t xml:space="preserve">I also worked with an economist in my section, Eirik Brandsaas, to create </w:t>
-      </w:r>
-      <w:proofErr w:type="spellStart"/>
-      <w:r>
-        <w:rPr>
-          <w:rFonts w:ascii="Times New Roman" w:hAnsi="Times New Roman" w:cs="Times New Roman"/>
-        </w:rPr>
-        <w:t>DuBoisPlots.jl</w:t>
-      </w:r>
-      <w:proofErr w:type="spellEnd"/>
-      <w:r>
-        <w:rPr>
-          <w:rFonts w:ascii="Times New Roman" w:hAnsi="Times New Roman" w:cs="Times New Roman"/>
-        </w:rPr>
-        <w:t>, a data visualization package in Julia which creates charts and figures in the style of W. E. B. DuBois’s</w:t>
+        <w:t>I also worked with an economist in my section, Eirik Brandsaas, to create DuBoisPlots.jl, a data visualization package in Julia which creates charts and figures in the style of W. E. B. DuBois’s</w:t>
       </w:r>
       <w:r>
         <w:rPr>
@@ -323,21 +440,14 @@
         <w:rPr>
           <w:rFonts w:ascii="Times New Roman" w:hAnsi="Times New Roman" w:cs="Times New Roman"/>
         </w:rPr>
-        <w:t xml:space="preserve">I went on to present the package at </w:t>
-      </w:r>
-      <w:proofErr w:type="spellStart"/>
-      <w:r>
-        <w:rPr>
-          <w:rFonts w:ascii="Times New Roman" w:hAnsi="Times New Roman" w:cs="Times New Roman"/>
-        </w:rPr>
-        <w:t>JuliaCon</w:t>
-      </w:r>
-      <w:proofErr w:type="spellEnd"/>
-      <w:r>
-        <w:rPr>
-          <w:rFonts w:ascii="Times New Roman" w:hAnsi="Times New Roman" w:cs="Times New Roman"/>
-        </w:rPr>
-        <w:t xml:space="preserve"> 2022. Through this process I not only learned how to use Julia, but I learned how to contribute to open-source projects like Julia and to publish reproducible packages and code. </w:t>
+        <w:t xml:space="preserve">I went on to present the package at JuliaCon 2022. Through this process I not only learned how to use Julia, but I </w:t>
+      </w:r>
+      <w:r>
+        <w:rPr>
+          <w:rFonts w:ascii="Times New Roman" w:hAnsi="Times New Roman" w:cs="Times New Roman"/>
+        </w:rPr>
+        <w:lastRenderedPageBreak/>
+        <w:t xml:space="preserve">learned how to contribute to open-source projects like Julia and to publish reproducible packages and code. </w:t>
       </w:r>
     </w:p>
     <w:p>
@@ -351,7 +461,6 @@
         <w:rPr>
           <w:rFonts w:ascii="Times New Roman" w:hAnsi="Times New Roman" w:cs="Times New Roman"/>
         </w:rPr>
-        <w:lastRenderedPageBreak/>
         <w:t xml:space="preserve">My second year at the Board saw me transition from </w:t>
       </w:r>
       <w:r>
@@ -376,7 +485,19 @@
         <w:rPr>
           <w:rFonts w:ascii="Times New Roman" w:hAnsi="Times New Roman" w:cs="Times New Roman"/>
         </w:rPr>
-        <w:t xml:space="preserve">section’s residential investment RA. During this period, I contributed more substantially to the residential investment sector’s FOMC material. During the run-up to the October 2022 FOMC </w:t>
+        <w:t xml:space="preserve">section’s residential investment RA. During this period, I contributed more substantially to the residential investment sector’s FOMC material. During the run-up to the </w:t>
+      </w:r>
+      <w:r>
+        <w:rPr>
+          <w:rFonts w:ascii="Times New Roman" w:hAnsi="Times New Roman" w:cs="Times New Roman"/>
+        </w:rPr>
+        <w:t>December</w:t>
+      </w:r>
+      <w:r>
+        <w:rPr>
+          <w:rFonts w:ascii="Times New Roman" w:hAnsi="Times New Roman" w:cs="Times New Roman"/>
+        </w:rPr>
+        <w:t xml:space="preserve"> 2022 FOMC </w:t>
       </w:r>
       <w:r>
         <w:rPr>
@@ -395,13 +516,43 @@
         <w:rPr>
           <w:rFonts w:ascii="Times New Roman" w:hAnsi="Times New Roman" w:cs="Times New Roman"/>
         </w:rPr>
-        <w:t>The memo section covered</w:t>
-      </w:r>
-      <w:r>
-        <w:rPr>
-          <w:rFonts w:ascii="Times New Roman" w:hAnsi="Times New Roman" w:cs="Times New Roman"/>
-        </w:rPr>
-        <w:t xml:space="preserve"> construction employment in both residential and nonresidential structures sectors and explained its macroeconomic significance for the broader GDP forecast.</w:t>
+        <w:t xml:space="preserve">The memo section </w:t>
+      </w:r>
+      <w:r>
+        <w:rPr>
+          <w:rFonts w:ascii="Times New Roman" w:hAnsi="Times New Roman" w:cs="Times New Roman"/>
+        </w:rPr>
+        <w:t>discussed</w:t>
+      </w:r>
+      <w:r>
+        <w:rPr>
+          <w:rFonts w:ascii="Times New Roman" w:hAnsi="Times New Roman" w:cs="Times New Roman"/>
+        </w:rPr>
+        <w:t xml:space="preserve"> construction employment </w:t>
+      </w:r>
+      <w:r>
+        <w:rPr>
+          <w:rFonts w:ascii="Times New Roman" w:hAnsi="Times New Roman" w:cs="Times New Roman"/>
+        </w:rPr>
+        <w:t>trends post-pandemic, examining the sector’s slow recovery</w:t>
+      </w:r>
+      <w:r>
+        <w:rPr>
+          <w:rFonts w:ascii="Times New Roman" w:hAnsi="Times New Roman" w:cs="Times New Roman"/>
+        </w:rPr>
+        <w:t xml:space="preserve"> and </w:t>
+      </w:r>
+      <w:r>
+        <w:rPr>
+          <w:rFonts w:ascii="Times New Roman" w:hAnsi="Times New Roman" w:cs="Times New Roman"/>
+        </w:rPr>
+        <w:t>explaining</w:t>
+      </w:r>
+      <w:r>
+        <w:rPr>
+          <w:rFonts w:ascii="Times New Roman" w:hAnsi="Times New Roman" w:cs="Times New Roman"/>
+        </w:rPr>
+        <w:t xml:space="preserve"> its macroeconomic significance for the broader GDP forecast.</w:t>
       </w:r>
       <w:r>
         <w:rPr>
@@ -420,7 +571,49 @@
         <w:rPr>
           <w:rFonts w:ascii="Times New Roman" w:hAnsi="Times New Roman" w:cs="Times New Roman"/>
         </w:rPr>
-        <w:t xml:space="preserve">Later that year, I coauthored a FEDS Note with Eirik Brandsaas, Daniel Garcia Molina, and Joseph Nichols focusing on measurement errors in nonresidential construction. </w:t>
+        <w:t xml:space="preserve">Later that year, I coauthored a FEDS Note with Eirik Brandsaas, Daniel Garcia Molina, and Joseph Nichols </w:t>
+      </w:r>
+      <w:r>
+        <w:rPr>
+          <w:rFonts w:ascii="Times New Roman" w:hAnsi="Times New Roman" w:cs="Times New Roman"/>
+        </w:rPr>
+        <w:t>focusing on declines in nonresidential structures</w:t>
+      </w:r>
+      <w:r>
+        <w:rPr>
+          <w:rFonts w:ascii="Times New Roman" w:hAnsi="Times New Roman" w:cs="Times New Roman"/>
+        </w:rPr>
+        <w:t xml:space="preserve"> (NRS)</w:t>
+      </w:r>
+      <w:r>
+        <w:rPr>
+          <w:rFonts w:ascii="Times New Roman" w:hAnsi="Times New Roman" w:cs="Times New Roman"/>
+        </w:rPr>
+        <w:t xml:space="preserve"> investment. In this note, we explain that the post-pandemic decline in NRS spending presents more of a puzzle than may first </w:t>
+      </w:r>
+      <w:r>
+        <w:rPr>
+          <w:rFonts w:ascii="Times New Roman" w:hAnsi="Times New Roman" w:cs="Times New Roman"/>
+        </w:rPr>
+        <w:t>appear and</w:t>
+      </w:r>
+      <w:r>
+        <w:rPr>
+          <w:rFonts w:ascii="Times New Roman" w:hAnsi="Times New Roman" w:cs="Times New Roman"/>
+        </w:rPr>
+        <w:t xml:space="preserve"> explain </w:t>
+      </w:r>
+      <w:r>
+        <w:rPr>
+          <w:rFonts w:ascii="Times New Roman" w:hAnsi="Times New Roman" w:cs="Times New Roman"/>
+        </w:rPr>
+        <w:t>that actual spending is likely stronger than measured spending as a result of measurement issues</w:t>
+      </w:r>
+      <w:r>
+        <w:rPr>
+          <w:rFonts w:ascii="Times New Roman" w:hAnsi="Times New Roman" w:cs="Times New Roman"/>
+        </w:rPr>
+        <w:t xml:space="preserve">. </w:t>
       </w:r>
       <w:r>
         <w:rPr>
@@ -450,13 +643,19 @@
         <w:rPr>
           <w:rFonts w:ascii="Times New Roman" w:hAnsi="Times New Roman" w:cs="Times New Roman"/>
         </w:rPr>
-        <w:t>, I was able to</w:t>
-      </w:r>
-      <w:r>
-        <w:rPr>
-          <w:rFonts w:ascii="Times New Roman" w:hAnsi="Times New Roman" w:cs="Times New Roman"/>
-        </w:rPr>
-        <w:t xml:space="preserve"> work on a research topic I am passionate about – housing and residential investment – through a macroeconomic lens</w:t>
+        <w:t xml:space="preserve">, I </w:t>
+      </w:r>
+      <w:r>
+        <w:rPr>
+          <w:rFonts w:ascii="Times New Roman" w:hAnsi="Times New Roman" w:cs="Times New Roman"/>
+        </w:rPr>
+        <w:t>gained the unique experience of working</w:t>
+      </w:r>
+      <w:r>
+        <w:rPr>
+          <w:rFonts w:ascii="Times New Roman" w:hAnsi="Times New Roman" w:cs="Times New Roman"/>
+        </w:rPr>
+        <w:t xml:space="preserve"> on a research topic I am passionate about – housing and residential investment – through a macroeconomic lens</w:t>
       </w:r>
       <w:r>
         <w:rPr>
@@ -506,21 +705,7 @@
         <w:rPr>
           <w:rFonts w:ascii="Times New Roman" w:hAnsi="Times New Roman" w:cs="Times New Roman"/>
         </w:rPr>
-        <w:t xml:space="preserve">, I will continue working with my section chief, Andrew </w:t>
-      </w:r>
-      <w:proofErr w:type="spellStart"/>
-      <w:r>
-        <w:rPr>
-          <w:rFonts w:ascii="Times New Roman" w:hAnsi="Times New Roman" w:cs="Times New Roman"/>
-        </w:rPr>
-        <w:t>Paciorek</w:t>
-      </w:r>
-      <w:proofErr w:type="spellEnd"/>
-      <w:r>
-        <w:rPr>
-          <w:rFonts w:ascii="Times New Roman" w:hAnsi="Times New Roman" w:cs="Times New Roman"/>
-        </w:rPr>
-        <w:t>, and economists Benjamin Keys and Will Dobbie on their project focusing on racial discrimination in the mortgage market</w:t>
+        <w:t>, I will continue working with my section chief, Andrew Paciorek, and economists Benjamin Keys and Will Dobbie on their project focusing on racial discrimination in the mortgage market</w:t>
       </w:r>
       <w:commentRangeStart w:id="3"/>
       <w:r>
@@ -556,6 +741,7 @@
           <w:rFonts w:ascii="Times New Roman" w:hAnsi="Times New Roman" w:cs="Times New Roman"/>
         </w:rPr>
       </w:pPr>
+      <w:commentRangeStart w:id="4"/>
       <w:r>
         <w:rPr>
           <w:rFonts w:ascii="Times New Roman" w:hAnsi="Times New Roman" w:cs="Times New Roman"/>
@@ -584,7 +770,31 @@
         <w:rPr>
           <w:rFonts w:ascii="Times New Roman" w:hAnsi="Times New Roman" w:cs="Times New Roman"/>
         </w:rPr>
-        <w:t xml:space="preserve"> and find a significant difference between the reactions of securitized and portfolio loans to the change. We also employ a synthetic control framework to compare Texas to a synthetic Texas and find a robust result indicating that Texas borrowers are far more likely to be delinquent than their counterparts </w:t>
+        <w:t xml:space="preserve"> and find a significant difference between the reactions of securitized and portfolio loans to the change. We also employ a synthetic control framework to compare Texas to a synthetic Texas and find a robust result indicating that Texas borrowers are far more likely to be delinquent </w:t>
+      </w:r>
+      <w:r>
+        <w:rPr>
+          <w:rFonts w:ascii="Times New Roman" w:hAnsi="Times New Roman" w:cs="Times New Roman"/>
+        </w:rPr>
+        <w:t xml:space="preserve">after the change </w:t>
+      </w:r>
+      <w:r>
+        <w:rPr>
+          <w:rFonts w:ascii="Times New Roman" w:hAnsi="Times New Roman" w:cs="Times New Roman"/>
+        </w:rPr>
+        <w:t>than their counterparts</w:t>
+      </w:r>
+      <w:r>
+        <w:rPr>
+          <w:rFonts w:ascii="Times New Roman" w:hAnsi="Times New Roman" w:cs="Times New Roman"/>
+        </w:rPr>
+        <w:t>.</w:t>
+      </w:r>
+      <w:r>
+        <w:rPr>
+          <w:rFonts w:ascii="Times New Roman" w:hAnsi="Times New Roman" w:cs="Times New Roman"/>
+        </w:rPr>
+        <w:t xml:space="preserve"> </w:t>
       </w:r>
       <w:r>
         <w:rPr>
@@ -614,13 +824,26 @@
         <w:rPr>
           <w:rFonts w:ascii="Times New Roman" w:hAnsi="Times New Roman" w:cs="Times New Roman"/>
         </w:rPr>
-        <w:t xml:space="preserve">both Equifax Consumer Credit Panel data and McDash mortgage data; and most importantly, learned how to collaborate productively with a coauthor to build a compelling research argument. </w:t>
-      </w:r>
-      <w:r>
-        <w:rPr>
-          <w:rFonts w:ascii="Times New Roman" w:hAnsi="Times New Roman" w:cs="Times New Roman"/>
-        </w:rPr>
-        <w:t xml:space="preserve">I have been a significant contributor to the writing and editing of the FEDS Note and have learned first-hand how to navigate the internal publication process at the Board. This project has solidified my interest in economic research and allowed me to build a very strong foundation for future research experiences. </w:t>
+        <w:t>both Equifax Consumer Credit Panel data and McDash mortgage data; and most importantly, learned how to collaborate productively with a coauthor to build a compelling research argument</w:t>
+      </w:r>
+      <w:r>
+        <w:rPr>
+          <w:rFonts w:ascii="Times New Roman" w:hAnsi="Times New Roman" w:cs="Times New Roman"/>
+        </w:rPr>
+        <w:t xml:space="preserve">. </w:t>
+      </w:r>
+      <w:r>
+        <w:rPr>
+          <w:rFonts w:ascii="Times New Roman" w:hAnsi="Times New Roman" w:cs="Times New Roman"/>
+        </w:rPr>
+        <w:t xml:space="preserve">This project has solidified my interest in economic research and allowed me to build a very strong foundation for future research experiences. </w:t>
+      </w:r>
+      <w:commentRangeEnd w:id="4"/>
+      <w:r>
+        <w:rPr>
+          <w:rStyle w:val="CommentReference"/>
+        </w:rPr>
+        <w:commentReference w:id="4"/>
       </w:r>
     </w:p>
     <w:p>
@@ -628,13 +851,27 @@
         <w:ind w:firstLine="720"/>
         <w:rPr>
           <w:rFonts w:ascii="Times New Roman" w:hAnsi="Times New Roman" w:cs="Times New Roman"/>
-        </w:rPr>
-      </w:pPr>
-      <w:r>
-        <w:rPr>
-          <w:rFonts w:ascii="Times New Roman" w:hAnsi="Times New Roman" w:cs="Times New Roman"/>
+          <w:b/>
+          <w:bCs/>
+        </w:rPr>
+      </w:pPr>
+      <w:r>
+        <w:rPr>
+          <w:rFonts w:ascii="Times New Roman" w:hAnsi="Times New Roman" w:cs="Times New Roman"/>
+          <w:b/>
+          <w:bCs/>
+          <w:highlight w:val="yellow"/>
         </w:rPr>
         <w:t>Paragraph about my research interests</w:t>
+      </w:r>
+      <w:r>
+        <w:rPr>
+          <w:rFonts w:ascii="Times New Roman" w:hAnsi="Times New Roman" w:cs="Times New Roman"/>
+          <w:b/>
+          <w:bCs/>
+          <w:highlight w:val="yellow"/>
+        </w:rPr>
+        <w:t xml:space="preserve"> and specific faculty at school</w:t>
       </w:r>
     </w:p>
     <w:p>
@@ -648,7 +885,80 @@
         <w:rPr>
           <w:rFonts w:ascii="Times New Roman" w:hAnsi="Times New Roman" w:cs="Times New Roman"/>
         </w:rPr>
-        <w:t xml:space="preserve">I arrived at the field of economics organically. My curiosity about the world around me and passion for rigorous quantitative methods led me to economic research. I believe that my work, experiences, and academic history have prepared me very well for graduate study in economics, and that I would be a great addition to the 2024 cohort at </w:t>
+        <w:t xml:space="preserve">I arrived at the field of economics organically – my curiosity about the world around me and passion for rigorous quantitative methods led me to economic research. This journey has been shaped by </w:t>
+      </w:r>
+      <w:r>
+        <w:rPr>
+          <w:rFonts w:ascii="Times New Roman" w:hAnsi="Times New Roman" w:cs="Times New Roman"/>
+        </w:rPr>
+        <w:t>coursework and experiences as I</w:t>
+      </w:r>
+      <w:r>
+        <w:rPr>
+          <w:rFonts w:ascii="Times New Roman" w:hAnsi="Times New Roman" w:cs="Times New Roman"/>
+        </w:rPr>
+        <w:t xml:space="preserve"> honed my skills in modeling, data analysis, and statistical inference. My time as a research assistant at the Federal Reserve Board of Governors has </w:t>
+      </w:r>
+      <w:r>
+        <w:rPr>
+          <w:rFonts w:ascii="Times New Roman" w:hAnsi="Times New Roman" w:cs="Times New Roman"/>
+        </w:rPr>
+        <w:t>allowed me to engage</w:t>
+      </w:r>
+      <w:r>
+        <w:rPr>
+          <w:rFonts w:ascii="Times New Roman" w:hAnsi="Times New Roman" w:cs="Times New Roman"/>
+        </w:rPr>
+        <w:t xml:space="preserve"> with cutting-edge research on monetary policy and </w:t>
+      </w:r>
+      <w:r>
+        <w:rPr>
+          <w:rFonts w:ascii="Times New Roman" w:hAnsi="Times New Roman" w:cs="Times New Roman"/>
+        </w:rPr>
+        <w:t xml:space="preserve">gain a fuller understanding of what it means to be a researcher. </w:t>
+      </w:r>
+      <w:r>
+        <w:rPr>
+          <w:rFonts w:ascii="Times New Roman" w:hAnsi="Times New Roman" w:cs="Times New Roman"/>
+        </w:rPr>
+        <w:t xml:space="preserve">As I embark on this next chapter of my academic journey, I am resolute in my commitment to advancing economic knowledge and addressing real-world challenges. I am excited to contribute my </w:t>
+      </w:r>
+      <w:r>
+        <w:rPr>
+          <w:rFonts w:ascii="Times New Roman" w:hAnsi="Times New Roman" w:cs="Times New Roman"/>
+        </w:rPr>
+        <w:lastRenderedPageBreak/>
+        <w:t xml:space="preserve">quantitative </w:t>
+      </w:r>
+      <w:r>
+        <w:rPr>
+          <w:rFonts w:ascii="Times New Roman" w:hAnsi="Times New Roman" w:cs="Times New Roman"/>
+        </w:rPr>
+        <w:t>abilities</w:t>
+      </w:r>
+      <w:r>
+        <w:rPr>
+          <w:rFonts w:ascii="Times New Roman" w:hAnsi="Times New Roman" w:cs="Times New Roman"/>
+        </w:rPr>
+        <w:t>, research acumen, and fervent curiosity to the academic community</w:t>
+      </w:r>
+      <w:r>
+        <w:rPr>
+          <w:rFonts w:ascii="Times New Roman" w:hAnsi="Times New Roman" w:cs="Times New Roman"/>
+        </w:rPr>
+        <w:t xml:space="preserve">, and I </w:t>
+      </w:r>
+      <w:r>
+        <w:rPr>
+          <w:rFonts w:ascii="Times New Roman" w:hAnsi="Times New Roman" w:cs="Times New Roman"/>
+        </w:rPr>
+        <w:t xml:space="preserve">believe I </w:t>
+      </w:r>
+      <w:r>
+        <w:rPr>
+          <w:rFonts w:ascii="Times New Roman" w:hAnsi="Times New Roman" w:cs="Times New Roman"/>
+        </w:rPr>
+        <w:t xml:space="preserve">would be a great addition to the 2024 cohort at </w:t>
       </w:r>
       <w:r>
         <w:rPr>
@@ -696,7 +1006,7 @@
       </w:r>
     </w:p>
   </w:comment>
-  <w:comment w:id="1" w:author="Kyra Sadovi [2]" w:date="2023-08-04T15:51:00Z" w:initials="KS">
+  <w:comment w:id="1" w:author="Kyra Sadovi [2]" w:date="2023-08-13T13:32:00Z" w:initials="KS">
     <w:p>
       <w:pPr>
         <w:pStyle w:val="CommentText"/>
@@ -708,7 +1018,7 @@
         <w:annotationRef/>
       </w:r>
       <w:r>
-        <w:t>This sucks</w:t>
+        <w:t xml:space="preserve">Or: does it overstate my math abilities? </w:t>
       </w:r>
     </w:p>
   </w:comment>
@@ -743,6 +1053,22 @@
           <w:szCs w:val="20"/>
         </w:rPr>
         <w:t xml:space="preserve">Need more about what I’ve learned here, ideally something re data cleaning and viz? </w:t>
+      </w:r>
+    </w:p>
+  </w:comment>
+  <w:comment w:id="4" w:author="Kyra Sadovi [2]" w:date="2023-08-13T14:07:00Z" w:initials="KS">
+    <w:p>
+      <w:pPr>
+        <w:pStyle w:val="CommentText"/>
+      </w:pPr>
+      <w:r>
+        <w:rPr>
+          <w:rStyle w:val="CommentReference"/>
+        </w:rPr>
+        <w:annotationRef/>
+      </w:r>
+      <w:r>
+        <w:t>BEN: don't cut too much of this</w:t>
       </w:r>
     </w:p>
   </w:comment>
@@ -752,27 +1078,30 @@
 <file path=word/commentsExtended.xml><?xml version="1.0" encoding="utf-8"?>
 <w15:commentsEx xmlns:wpc="http://schemas.microsoft.com/office/word/2010/wordprocessingCanvas" xmlns:cx="http://schemas.microsoft.com/office/drawing/2014/chartex" xmlns:cx1="http://schemas.microsoft.com/office/drawing/2015/9/8/chartex" xmlns:cx2="http://schemas.microsoft.com/office/drawing/2015/10/21/chartex" xmlns:cx3="http://schemas.microsoft.com/office/drawing/2016/5/9/chartex" xmlns:cx4="http://schemas.microsoft.com/office/drawing/2016/5/10/chartex" xmlns:cx5="http://schemas.microsoft.com/office/drawing/2016/5/11/chartex" xmlns:cx6="http://schemas.microsoft.com/office/drawing/2016/5/12/chartex" xmlns:cx7="http://schemas.microsoft.com/office/drawing/2016/5/13/chartex" xmlns:cx8="http://schemas.microsoft.com/office/drawing/2016/5/14/chartex" xmlns:mc="http://schemas.openxmlformats.org/markup-compatibility/2006" xmlns:aink="http://schemas.microsoft.com/office/drawing/2016/ink" xmlns:am3d="http://schemas.microsoft.com/office/drawing/2017/model3d" xmlns:o="urn:schemas-microsoft-com:office:office" xmlns:oel="http://schemas.microsoft.com/office/2019/extlst" xmlns:r="http://schemas.openxmlformats.org/officeDocument/2006/relationships" xmlns:m="http://schemas.openxmlformats.org/officeDocument/2006/math" xmlns:v="urn:schemas-microsoft-com:vml" xmlns:wp14="http://schemas.microsoft.com/office/word/2010/wordprocessingDrawing" xmlns:wp="http://schemas.openxmlformats.org/drawingml/2006/wordprocessingDrawing" xmlns:w10="urn:schemas-microsoft-com:office:word" xmlns:w="http://schemas.openxmlformats.org/wordprocessingml/2006/main" xmlns:w14="http://schemas.microsoft.com/office/word/2010/wordml" xmlns:w15="http://schemas.microsoft.com/office/word/2012/wordml" xmlns:w16cex="http://schemas.microsoft.com/office/word/2018/wordml/cex" xmlns:w16cid="http://schemas.microsoft.com/office/word/2016/wordml/cid" xmlns:w16="http://schemas.microsoft.com/office/word/2018/wordml" xmlns:w16sdtdh="http://schemas.microsoft.com/office/word/2020/wordml/sdtdatahash" xmlns:w16se="http://schemas.microsoft.com/office/word/2015/wordml/symex" xmlns:wpg="http://schemas.microsoft.com/office/word/2010/wordprocessingGroup" xmlns:wpi="http://schemas.microsoft.com/office/word/2010/wordprocessingInk" xmlns:wne="http://schemas.microsoft.com/office/word/2006/wordml" xmlns:wps="http://schemas.microsoft.com/office/word/2010/wordprocessingShape" mc:Ignorable="w14 w15 w16se w16cid w16 w16cex w16sdtdh wp14">
   <w15:commentEx w15:paraId="1AA6A51A" w15:done="0"/>
-  <w15:commentEx w15:paraId="4FD109AA" w15:done="0"/>
+  <w15:commentEx w15:paraId="7B5009B1" w15:paraIdParent="1AA6A51A" w15:done="0"/>
   <w15:commentEx w15:paraId="26181E38" w15:done="0"/>
   <w15:commentEx w15:paraId="59E05D7E" w15:done="0"/>
+  <w15:commentEx w15:paraId="74E8E7CE" w15:done="0"/>
 </w15:commentsEx>
 </file>
 
 <file path=word/commentsExtensible.xml><?xml version="1.0" encoding="utf-8"?>
 <w16cex:commentsExtensible xmlns:wpc="http://schemas.microsoft.com/office/word/2010/wordprocessingCanvas" xmlns:cx="http://schemas.microsoft.com/office/drawing/2014/chartex" xmlns:cx1="http://schemas.microsoft.com/office/drawing/2015/9/8/chartex" xmlns:cx2="http://schemas.microsoft.com/office/drawing/2015/10/21/chartex" xmlns:cx3="http://schemas.microsoft.com/office/drawing/2016/5/9/chartex" xmlns:cx4="http://schemas.microsoft.com/office/drawing/2016/5/10/chartex" xmlns:cx5="http://schemas.microsoft.com/office/drawing/2016/5/11/chartex" xmlns:cx6="http://schemas.microsoft.com/office/drawing/2016/5/12/chartex" xmlns:cx7="http://schemas.microsoft.com/office/drawing/2016/5/13/chartex" xmlns:cx8="http://schemas.microsoft.com/office/drawing/2016/5/14/chartex" xmlns:mc="http://schemas.openxmlformats.org/markup-compatibility/2006" xmlns:aink="http://schemas.microsoft.com/office/drawing/2016/ink" xmlns:am3d="http://schemas.microsoft.com/office/drawing/2017/model3d" xmlns:o="urn:schemas-microsoft-com:office:office" xmlns:oel="http://schemas.microsoft.com/office/2019/extlst" xmlns:r="http://schemas.openxmlformats.org/officeDocument/2006/relationships" xmlns:m="http://schemas.openxmlformats.org/officeDocument/2006/math" xmlns:v="urn:schemas-microsoft-com:vml" xmlns:wp14="http://schemas.microsoft.com/office/word/2010/wordprocessingDrawing" xmlns:wp="http://schemas.openxmlformats.org/drawingml/2006/wordprocessingDrawing" xmlns:w10="urn:schemas-microsoft-com:office:word" xmlns:w="http://schemas.openxmlformats.org/wordprocessingml/2006/main" xmlns:w14="http://schemas.microsoft.com/office/word/2010/wordml" xmlns:w15="http://schemas.microsoft.com/office/word/2012/wordml" xmlns:w16cex="http://schemas.microsoft.com/office/word/2018/wordml/cex" xmlns:w16cid="http://schemas.microsoft.com/office/word/2016/wordml/cid" xmlns:w16="http://schemas.microsoft.com/office/word/2018/wordml" xmlns:w16sdtdh="http://schemas.microsoft.com/office/word/2020/wordml/sdtdatahash" xmlns:w16se="http://schemas.microsoft.com/office/word/2015/wordml/symex" xmlns:wpg="http://schemas.microsoft.com/office/word/2010/wordprocessingGroup" xmlns:wpi="http://schemas.microsoft.com/office/word/2010/wordprocessingInk" xmlns:wne="http://schemas.microsoft.com/office/word/2006/wordml" xmlns:wps="http://schemas.microsoft.com/office/word/2010/wordprocessingShape" mc:Ignorable="w14 w15 w16se w16cid w16 w16cex w16sdtdh wp14">
   <w16cex:commentExtensible w16cex:durableId="28805C03" w16cex:dateUtc="2023-08-11T11:04:00Z"/>
-  <w16cex:commentExtensible w16cex:durableId="28779D11" w16cex:dateUtc="2023-08-04T19:51:00Z"/>
+  <w16cex:commentExtensible w16cex:durableId="288359F8" w16cex:dateUtc="2023-08-13T17:32:00Z"/>
   <w16cex:commentExtensible w16cex:durableId="28805D13" w16cex:dateUtc="2023-08-11T11:09:00Z"/>
   <w16cex:commentExtensible w16cex:durableId="28805BC8" w16cex:dateUtc="2023-08-11T11:03:00Z"/>
+  <w16cex:commentExtensible w16cex:durableId="28836212" w16cex:dateUtc="2023-08-13T18:07:00Z"/>
 </w16cex:commentsExtensible>
 </file>
 
 <file path=word/commentsIds.xml><?xml version="1.0" encoding="utf-8"?>
 <w16cid:commentsIds xmlns:wpc="http://schemas.microsoft.com/office/word/2010/wordprocessingCanvas" xmlns:cx="http://schemas.microsoft.com/office/drawing/2014/chartex" xmlns:cx1="http://schemas.microsoft.com/office/drawing/2015/9/8/chartex" xmlns:cx2="http://schemas.microsoft.com/office/drawing/2015/10/21/chartex" xmlns:cx3="http://schemas.microsoft.com/office/drawing/2016/5/9/chartex" xmlns:cx4="http://schemas.microsoft.com/office/drawing/2016/5/10/chartex" xmlns:cx5="http://schemas.microsoft.com/office/drawing/2016/5/11/chartex" xmlns:cx6="http://schemas.microsoft.com/office/drawing/2016/5/12/chartex" xmlns:cx7="http://schemas.microsoft.com/office/drawing/2016/5/13/chartex" xmlns:cx8="http://schemas.microsoft.com/office/drawing/2016/5/14/chartex" xmlns:mc="http://schemas.openxmlformats.org/markup-compatibility/2006" xmlns:aink="http://schemas.microsoft.com/office/drawing/2016/ink" xmlns:am3d="http://schemas.microsoft.com/office/drawing/2017/model3d" xmlns:o="urn:schemas-microsoft-com:office:office" xmlns:oel="http://schemas.microsoft.com/office/2019/extlst" xmlns:r="http://schemas.openxmlformats.org/officeDocument/2006/relationships" xmlns:m="http://schemas.openxmlformats.org/officeDocument/2006/math" xmlns:v="urn:schemas-microsoft-com:vml" xmlns:wp14="http://schemas.microsoft.com/office/word/2010/wordprocessingDrawing" xmlns:wp="http://schemas.openxmlformats.org/drawingml/2006/wordprocessingDrawing" xmlns:w10="urn:schemas-microsoft-com:office:word" xmlns:w="http://schemas.openxmlformats.org/wordprocessingml/2006/main" xmlns:w14="http://schemas.microsoft.com/office/word/2010/wordml" xmlns:w15="http://schemas.microsoft.com/office/word/2012/wordml" xmlns:w16cex="http://schemas.microsoft.com/office/word/2018/wordml/cex" xmlns:w16cid="http://schemas.microsoft.com/office/word/2016/wordml/cid" xmlns:w16="http://schemas.microsoft.com/office/word/2018/wordml" xmlns:w16sdtdh="http://schemas.microsoft.com/office/word/2020/wordml/sdtdatahash" xmlns:w16se="http://schemas.microsoft.com/office/word/2015/wordml/symex" xmlns:wpg="http://schemas.microsoft.com/office/word/2010/wordprocessingGroup" xmlns:wpi="http://schemas.microsoft.com/office/word/2010/wordprocessingInk" xmlns:wne="http://schemas.microsoft.com/office/word/2006/wordml" xmlns:wps="http://schemas.microsoft.com/office/word/2010/wordprocessingShape" mc:Ignorable="w14 w15 w16se w16cid w16 w16cex w16sdtdh wp14">
   <w16cid:commentId w16cid:paraId="1AA6A51A" w16cid:durableId="28805C03"/>
-  <w16cid:commentId w16cid:paraId="4FD109AA" w16cid:durableId="28779D11"/>
+  <w16cid:commentId w16cid:paraId="7B5009B1" w16cid:durableId="288359F8"/>
   <w16cid:commentId w16cid:paraId="26181E38" w16cid:durableId="28805D13"/>
   <w16cid:commentId w16cid:paraId="59E05D7E" w16cid:durableId="28805BC8"/>
+  <w16cid:commentId w16cid:paraId="74E8E7CE" w16cid:durableId="28836212"/>
 </w16cid:commentsIds>
 </file>
 
@@ -917,7 +1246,6 @@
               <v:path gradientshapeok="t" o:connecttype="rect"/>
             </v:shapetype>
             <v:shape id="MSIPCMe3ee44259c21a609c370c888" o:spid="_x0000_s1026" type="#_x0000_t202" alt="{&quot;HashCode&quot;:810590895,&quot;Height&quot;:792.0,&quot;Width&quot;:612.0,&quot;Placement&quot;:&quot;Header&quot;,&quot;Index&quot;:&quot;Primary&quot;,&quot;Section&quot;:1,&quot;Top&quot;:0.0,&quot;Left&quot;:0.0}" style="position:absolute;margin-left:0;margin-top:15pt;width:612pt;height:21.5pt;z-index:251659264;visibility:visible;mso-wrap-style:square;mso-wrap-distance-left:9pt;mso-wrap-distance-top:0;mso-wrap-distance-right:9pt;mso-wrap-distance-bottom:0;mso-position-horizontal:absolute;mso-position-horizontal-relative:page;mso-position-vertical:absolute;mso-position-vertical-relative:page;v-text-anchor:top" o:gfxdata="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" o:allowincell="f" filled="f" stroked="f" strokeweight=".5pt">
-              <v:fill o:detectmouseclick="t"/>
               <v:textbox inset="20pt,0,,0">
                 <w:txbxContent>
                   <w:p>
@@ -1074,7 +1402,7 @@
     <w15:presenceInfo w15:providerId="Windows Live" w15:userId="02ed7f9de76a6afd"/>
   </w15:person>
   <w15:person w15:author="Kyra Sadovi [2]">
-    <w15:presenceInfo w15:providerId="AD" w15:userId="S-1-5-21-494564499-3874391898-67382419-64959"/>
+    <w15:presenceInfo w15:providerId="AD" w15:userId="S::Kyra.M.Sadovi@frb.gov::9a74aead-a876-4b4d-bff7-2168e0af5cbe"/>
   </w15:person>
 </w15:people>
 </file>
@@ -1481,7 +1809,6 @@
   <w:style w:type="character" w:default="1" w:styleId="DefaultParagraphFont">
     <w:name w:val="Default Paragraph Font"/>
     <w:uiPriority w:val="1"/>
-    <w:semiHidden/>
     <w:unhideWhenUsed/>
   </w:style>
   <w:style w:type="table" w:default="1" w:styleId="TableNormal">
@@ -1566,7 +1893,6 @@
     <w:basedOn w:val="Normal"/>
     <w:link w:val="CommentTextChar"/>
     <w:uiPriority w:val="99"/>
-    <w:semiHidden/>
     <w:unhideWhenUsed/>
     <w:rsid w:val="00EB1FE3"/>
     <w:pPr>
@@ -1582,7 +1908,6 @@
     <w:basedOn w:val="DefaultParagraphFont"/>
     <w:link w:val="CommentText"/>
     <w:uiPriority w:val="99"/>
-    <w:semiHidden/>
     <w:rsid w:val="00EB1FE3"/>
     <w:rPr>
       <w:sz w:val="20"/>

</xml_diff>

<commit_message>
Swapped UVA for UNC, added Yale
</commit_message>
<xml_diff>
--- a/personal_statements/SoP_academic.docx
+++ b/personal_statements/SoP_academic.docx
@@ -348,13 +348,7 @@
         <w:rPr>
           <w:rFonts w:ascii="Times New Roman" w:hAnsi="Times New Roman" w:cs="Times New Roman"/>
         </w:rPr>
-        <w:t xml:space="preserve">, </w:t>
-      </w:r>
-      <w:r>
-        <w:rPr>
-          <w:rFonts w:ascii="Times New Roman" w:hAnsi="Times New Roman" w:cs="Times New Roman"/>
-        </w:rPr>
-        <w:t xml:space="preserve">underscoring my commitment to </w:t>
+        <w:t xml:space="preserve">, underscoring my commitment to </w:t>
       </w:r>
       <w:r>
         <w:rPr>
@@ -741,7 +735,6 @@
           <w:rFonts w:ascii="Times New Roman" w:hAnsi="Times New Roman" w:cs="Times New Roman"/>
         </w:rPr>
       </w:pPr>
-      <w:commentRangeStart w:id="4"/>
       <w:r>
         <w:rPr>
           <w:rFonts w:ascii="Times New Roman" w:hAnsi="Times New Roman" w:cs="Times New Roman"/>
@@ -837,13 +830,6 @@
           <w:rFonts w:ascii="Times New Roman" w:hAnsi="Times New Roman" w:cs="Times New Roman"/>
         </w:rPr>
         <w:t xml:space="preserve">This project has solidified my interest in economic research and allowed me to build a very strong foundation for future research experiences. </w:t>
-      </w:r>
-      <w:commentRangeEnd w:id="4"/>
-      <w:r>
-        <w:rPr>
-          <w:rStyle w:val="CommentReference"/>
-        </w:rPr>
-        <w:commentReference w:id="4"/>
       </w:r>
     </w:p>
     <w:p>
@@ -946,19 +932,7 @@
         <w:rPr>
           <w:rFonts w:ascii="Times New Roman" w:hAnsi="Times New Roman" w:cs="Times New Roman"/>
         </w:rPr>
-        <w:t xml:space="preserve">, and I </w:t>
-      </w:r>
-      <w:r>
-        <w:rPr>
-          <w:rFonts w:ascii="Times New Roman" w:hAnsi="Times New Roman" w:cs="Times New Roman"/>
-        </w:rPr>
-        <w:t xml:space="preserve">believe I </w:t>
-      </w:r>
-      <w:r>
-        <w:rPr>
-          <w:rFonts w:ascii="Times New Roman" w:hAnsi="Times New Roman" w:cs="Times New Roman"/>
-        </w:rPr>
-        <w:t xml:space="preserve">would be a great addition to the 2024 cohort at </w:t>
+        <w:t xml:space="preserve">, and I believe I would be a great addition to the 2024 cohort at </w:t>
       </w:r>
       <w:r>
         <w:rPr>
@@ -1056,22 +1030,6 @@
       </w:r>
     </w:p>
   </w:comment>
-  <w:comment w:id="4" w:author="Kyra Sadovi [2]" w:date="2023-08-13T14:07:00Z" w:initials="KS">
-    <w:p>
-      <w:pPr>
-        <w:pStyle w:val="CommentText"/>
-      </w:pPr>
-      <w:r>
-        <w:rPr>
-          <w:rStyle w:val="CommentReference"/>
-        </w:rPr>
-        <w:annotationRef/>
-      </w:r>
-      <w:r>
-        <w:t>BEN: don't cut too much of this</w:t>
-      </w:r>
-    </w:p>
-  </w:comment>
 </w:comments>
 </file>
 
@@ -1081,7 +1039,6 @@
   <w15:commentEx w15:paraId="7B5009B1" w15:paraIdParent="1AA6A51A" w15:done="0"/>
   <w15:commentEx w15:paraId="26181E38" w15:done="0"/>
   <w15:commentEx w15:paraId="59E05D7E" w15:done="0"/>
-  <w15:commentEx w15:paraId="74E8E7CE" w15:done="0"/>
 </w15:commentsEx>
 </file>
 
@@ -1091,7 +1048,6 @@
   <w16cex:commentExtensible w16cex:durableId="288359F8" w16cex:dateUtc="2023-08-13T17:32:00Z"/>
   <w16cex:commentExtensible w16cex:durableId="28805D13" w16cex:dateUtc="2023-08-11T11:09:00Z"/>
   <w16cex:commentExtensible w16cex:durableId="28805BC8" w16cex:dateUtc="2023-08-11T11:03:00Z"/>
-  <w16cex:commentExtensible w16cex:durableId="28836212" w16cex:dateUtc="2023-08-13T18:07:00Z"/>
 </w16cex:commentsExtensible>
 </file>
 
@@ -1101,7 +1057,6 @@
   <w16cid:commentId w16cid:paraId="7B5009B1" w16cid:durableId="288359F8"/>
   <w16cid:commentId w16cid:paraId="26181E38" w16cid:durableId="28805D13"/>
   <w16cid:commentId w16cid:paraId="59E05D7E" w16cid:durableId="28805BC8"/>
-  <w16cid:commentId w16cid:paraId="74E8E7CE" w16cid:durableId="28836212"/>
 </w16cid:commentsIds>
 </file>
 
@@ -1809,6 +1764,7 @@
   <w:style w:type="character" w:default="1" w:styleId="DefaultParagraphFont">
     <w:name w:val="Default Paragraph Font"/>
     <w:uiPriority w:val="1"/>
+    <w:semiHidden/>
     <w:unhideWhenUsed/>
   </w:style>
   <w:style w:type="table" w:default="1" w:styleId="TableNormal">

</xml_diff>